<commit_message>
menu button added & empty main.js file added 18.05.2022)
</commit_message>
<xml_diff>
--- a/learning_diary_template.docx
+++ b/learning_diary_template.docx
@@ -187,7 +187,6 @@
         </w:rPr>
         <w:t xml:space="preserve">cording to this page, it was tried to be </w:t>
       </w:r>
-      <w:proofErr w:type="gramStart"/>
       <w:r>
         <w:rPr>
           <w:lang w:val="en-US"/>
@@ -200,7 +199,6 @@
         </w:rPr>
         <w:t>familiarized</w:t>
       </w:r>
-      <w:proofErr w:type="gramEnd"/>
       <w:r>
         <w:rPr>
           <w:lang w:val="en-US"/>
@@ -301,16 +299,32 @@
         <w:rPr>
           <w:lang w:val="en-US"/>
         </w:rPr>
-        <w:t xml:space="preserve">ditors </w:t>
-      </w:r>
-      <w:proofErr w:type="gramStart"/>
-      <w:r>
-        <w:rPr>
-          <w:lang w:val="en-US"/>
-        </w:rPr>
-        <w:t>were skipped</w:t>
-      </w:r>
-      <w:proofErr w:type="gramEnd"/>
+        <w:t xml:space="preserve">ditors were skipped </w:t>
+      </w:r>
+      <w:r>
+        <w:rPr>
+          <w:lang w:val="en-US"/>
+        </w:rPr>
+        <w:t>entirely</w:t>
+      </w:r>
+      <w:r>
+        <w:rPr>
+          <w:lang w:val="en-US"/>
+        </w:rPr>
+        <w:t>.</w:t>
+      </w:r>
+      <w:r>
+        <w:rPr>
+          <w:lang w:val="en-US"/>
+        </w:rPr>
+        <w:t xml:space="preserve"> Since Git commands are sometimes challenging to use, especially whenever there is a conflict between commits or pushed tasks, another Git course from Tampere University </w:t>
+      </w:r>
+      <w:r>
+        <w:rPr>
+          <w:lang w:val="en-US"/>
+        </w:rPr>
+        <w:t>was</w:t>
+      </w:r>
       <w:r>
         <w:rPr>
           <w:lang w:val="en-US"/>
@@ -321,45 +335,7 @@
         <w:rPr>
           <w:lang w:val="en-US"/>
         </w:rPr>
-        <w:t>entirely</w:t>
-      </w:r>
-      <w:r>
-        <w:rPr>
-          <w:lang w:val="en-US"/>
-        </w:rPr>
-        <w:t>.</w:t>
-      </w:r>
-      <w:r>
-        <w:rPr>
-          <w:lang w:val="en-US"/>
-        </w:rPr>
-        <w:t xml:space="preserve"> Since Git commands are sometimes challenging to use, especially whenever there is a conflict between commits or pushed tasks, another Git course from Tampere University </w:t>
-      </w:r>
-      <w:proofErr w:type="gramStart"/>
-      <w:r>
-        <w:rPr>
-          <w:lang w:val="en-US"/>
-        </w:rPr>
-        <w:t>was</w:t>
-      </w:r>
-      <w:r>
-        <w:rPr>
-          <w:lang w:val="en-US"/>
-        </w:rPr>
-        <w:t xml:space="preserve"> </w:t>
-      </w:r>
-      <w:r>
-        <w:rPr>
-          <w:lang w:val="en-US"/>
-        </w:rPr>
-        <w:t>added</w:t>
-      </w:r>
-      <w:proofErr w:type="gramEnd"/>
-      <w:r>
-        <w:rPr>
-          <w:lang w:val="en-US"/>
-        </w:rPr>
-        <w:t xml:space="preserve"> to the course tasks</w:t>
+        <w:t>added to the course tasks</w:t>
       </w:r>
       <w:r>
         <w:rPr>
@@ -455,7 +431,6 @@
         </w:rPr>
         <w:t xml:space="preserve">, and </w:t>
       </w:r>
-      <w:proofErr w:type="spellStart"/>
       <w:r>
         <w:rPr>
           <w:i/>
@@ -464,7 +439,6 @@
         </w:rPr>
         <w:t>Javascript</w:t>
       </w:r>
-      <w:proofErr w:type="spellEnd"/>
       <w:r>
         <w:rPr>
           <w:lang w:val="en-US"/>
@@ -477,7 +451,6 @@
         </w:rPr>
         <w:t xml:space="preserve">, but the Sass package and other code editor extensions </w:t>
       </w:r>
-      <w:proofErr w:type="gramStart"/>
       <w:r>
         <w:rPr>
           <w:lang w:val="en-US"/>
@@ -488,14 +461,7 @@
         <w:rPr>
           <w:lang w:val="en-US"/>
         </w:rPr>
-        <w:t xml:space="preserve"> used</w:t>
-      </w:r>
-      <w:proofErr w:type="gramEnd"/>
-      <w:r>
-        <w:rPr>
-          <w:lang w:val="en-US"/>
-        </w:rPr>
-        <w:t xml:space="preserve"> </w:t>
+        <w:t xml:space="preserve"> used </w:t>
       </w:r>
       <w:r>
         <w:rPr>
@@ -537,21 +503,7 @@
         <w:rPr>
           <w:lang w:val="en-US"/>
         </w:rPr>
-        <w:t xml:space="preserve"> related packages </w:t>
-      </w:r>
-      <w:proofErr w:type="gramStart"/>
-      <w:r>
-        <w:rPr>
-          <w:lang w:val="en-US"/>
-        </w:rPr>
-        <w:t>were added</w:t>
-      </w:r>
-      <w:proofErr w:type="gramEnd"/>
-      <w:r>
-        <w:rPr>
-          <w:lang w:val="en-US"/>
-        </w:rPr>
-        <w:t xml:space="preserve"> to the VS</w:t>
+        <w:t xml:space="preserve"> related packages were added to the VS</w:t>
       </w:r>
       <w:r>
         <w:rPr>
@@ -637,8 +589,6 @@
         </w:rPr>
         <w:t xml:space="preserve">The project's local repository was made via the command </w:t>
       </w:r>
-      <w:proofErr w:type="spellStart"/>
-      <w:proofErr w:type="gramStart"/>
       <w:r>
         <w:rPr>
           <w:i/>
@@ -647,21 +597,12 @@
         </w:rPr>
         <w:t>mkdir</w:t>
       </w:r>
-      <w:proofErr w:type="spellEnd"/>
-      <w:r>
-        <w:rPr>
-          <w:lang w:val="en-US"/>
-        </w:rPr>
-        <w:t xml:space="preserve"> ,</w:t>
-      </w:r>
-      <w:proofErr w:type="gramEnd"/>
-      <w:r>
-        <w:rPr>
-          <w:lang w:val="en-US"/>
-        </w:rPr>
-        <w:t xml:space="preserve"> and VS was called to add two folders by the names of </w:t>
-      </w:r>
-      <w:proofErr w:type="spellStart"/>
+      <w:r>
+        <w:rPr>
+          <w:lang w:val="en-US"/>
+        </w:rPr>
+        <w:t xml:space="preserve"> , and VS was called to add two folders by the names of </w:t>
+      </w:r>
       <w:r>
         <w:rPr>
           <w:i/>
@@ -670,14 +611,12 @@
         </w:rPr>
         <w:t>dist</w:t>
       </w:r>
-      <w:proofErr w:type="spellEnd"/>
       <w:r>
         <w:rPr>
           <w:lang w:val="en-US"/>
         </w:rPr>
         <w:t xml:space="preserve"> and </w:t>
       </w:r>
-      <w:proofErr w:type="spellStart"/>
       <w:r>
         <w:rPr>
           <w:i/>
@@ -686,7 +625,6 @@
         </w:rPr>
         <w:t>scss</w:t>
       </w:r>
-      <w:proofErr w:type="spellEnd"/>
       <w:r>
         <w:rPr>
           <w:i/>
@@ -729,7 +667,6 @@
         </w:rPr>
         <w:t xml:space="preserve">was added to the </w:t>
       </w:r>
-      <w:proofErr w:type="spellStart"/>
       <w:r>
         <w:rPr>
           <w:i/>
@@ -738,7 +675,6 @@
         </w:rPr>
         <w:t>dist</w:t>
       </w:r>
-      <w:proofErr w:type="spellEnd"/>
       <w:r>
         <w:rPr>
           <w:lang w:val="en-US"/>
@@ -775,7 +711,6 @@
         </w:rPr>
         <w:t xml:space="preserve"> </w:t>
       </w:r>
-      <w:proofErr w:type="spellStart"/>
       <w:r>
         <w:rPr>
           <w:i/>
@@ -784,14 +719,12 @@
         </w:rPr>
         <w:t>scss</w:t>
       </w:r>
-      <w:proofErr w:type="spellEnd"/>
       <w:r>
         <w:rPr>
           <w:lang w:val="en-US"/>
         </w:rPr>
         <w:t xml:space="preserve"> to the </w:t>
       </w:r>
-      <w:proofErr w:type="spellStart"/>
       <w:r>
         <w:rPr>
           <w:i/>
@@ -800,7 +733,6 @@
         </w:rPr>
         <w:t>scss</w:t>
       </w:r>
-      <w:proofErr w:type="spellEnd"/>
       <w:r>
         <w:rPr>
           <w:lang w:val="en-US"/>
@@ -857,35 +789,7 @@
         <w:rPr>
           <w:lang w:val="en-US"/>
         </w:rPr>
-        <w:t xml:space="preserve"> </w:t>
-      </w:r>
-      <w:proofErr w:type="gramStart"/>
-      <w:r>
-        <w:rPr>
-          <w:lang w:val="en-US"/>
-        </w:rPr>
-        <w:t>was encountered</w:t>
-      </w:r>
-      <w:proofErr w:type="gramEnd"/>
-      <w:r>
-        <w:rPr>
-          <w:lang w:val="en-US"/>
-        </w:rPr>
-        <w:t xml:space="preserve">, and the problem was solved </w:t>
-      </w:r>
-      <w:proofErr w:type="spellStart"/>
-      <w:r>
-        <w:rPr>
-          <w:lang w:val="en-US"/>
-        </w:rPr>
-        <w:t>thorugh</w:t>
-      </w:r>
-      <w:proofErr w:type="spellEnd"/>
-      <w:r>
-        <w:rPr>
-          <w:lang w:val="en-US"/>
-        </w:rPr>
-        <w:t xml:space="preserve"> reinstalling the </w:t>
+        <w:t xml:space="preserve"> was encountered, and the problem was solved thorugh reinstalling the </w:t>
       </w:r>
       <w:r>
         <w:rPr>
@@ -1029,70 +933,46 @@
         <w:rPr>
           <w:lang w:val="en-US" w:bidi="fa-IR"/>
         </w:rPr>
-        <w:t xml:space="preserve"> package </w:t>
-      </w:r>
-      <w:proofErr w:type="gramStart"/>
-      <w:r>
-        <w:rPr>
-          <w:lang w:val="en-US" w:bidi="fa-IR"/>
-        </w:rPr>
-        <w:t>was used</w:t>
-      </w:r>
-      <w:proofErr w:type="gramEnd"/>
-      <w:r>
-        <w:rPr>
-          <w:lang w:val="en-US" w:bidi="fa-IR"/>
-        </w:rPr>
-        <w:t xml:space="preserve"> to convert the </w:t>
-      </w:r>
-      <w:proofErr w:type="spellStart"/>
+        <w:t xml:space="preserve"> package was used to convert the </w:t>
+      </w:r>
       <w:r>
         <w:rPr>
           <w:i/>
           <w:iCs/>
           <w:lang w:val="en-US" w:bidi="fa-IR"/>
         </w:rPr>
-        <w:t>main.scss</w:t>
-      </w:r>
-      <w:proofErr w:type="spellEnd"/>
+        <w:t xml:space="preserve">main.scss </w:t>
+      </w:r>
+      <w:r>
+        <w:rPr>
+          <w:lang w:val="en-US"/>
+        </w:rPr>
+        <w:t>file</w:t>
+      </w:r>
+      <w:r>
+        <w:rPr>
+          <w:lang w:val="en-US" w:bidi="fa-IR"/>
+        </w:rPr>
+        <w:t xml:space="preserve"> to the </w:t>
+      </w:r>
       <w:r>
         <w:rPr>
           <w:i/>
           <w:iCs/>
           <w:lang w:val="en-US" w:bidi="fa-IR"/>
         </w:rPr>
-        <w:t xml:space="preserve"> </w:t>
-      </w:r>
-      <w:r>
-        <w:rPr>
-          <w:lang w:val="en-US"/>
-        </w:rPr>
-        <w:t>file</w:t>
+        <w:t>main.css</w:t>
       </w:r>
       <w:r>
         <w:rPr>
           <w:lang w:val="en-US" w:bidi="fa-IR"/>
         </w:rPr>
-        <w:t xml:space="preserve"> to the </w:t>
+        <w:t xml:space="preserve"> file containing styles to be added to the </w:t>
       </w:r>
       <w:r>
         <w:rPr>
           <w:i/>
           <w:iCs/>
-          <w:lang w:val="en-US" w:bidi="fa-IR"/>
-        </w:rPr>
-        <w:t>main.css</w:t>
-      </w:r>
-      <w:r>
-        <w:rPr>
-          <w:lang w:val="en-US" w:bidi="fa-IR"/>
-        </w:rPr>
-        <w:t xml:space="preserve"> file containing styles to be added to the </w:t>
-      </w:r>
-      <w:r>
-        <w:rPr>
-          <w:i/>
-          <w:iCs/>
           <w:lang w:val="en-US"/>
         </w:rPr>
         <w:t>index.html.</w:t>
@@ -1127,21 +1007,7 @@
         <w:rPr>
           <w:lang w:val="en-US"/>
         </w:rPr>
-        <w:t xml:space="preserve">Version control course (Tampere University) contains four modules as the introduction, basics, intermediate, advanced, and GitLab, respectively. </w:t>
-      </w:r>
-      <w:proofErr w:type="spellStart"/>
-      <w:r>
-        <w:rPr>
-          <w:lang w:val="en-US"/>
-        </w:rPr>
-        <w:t>Tha</w:t>
-      </w:r>
-      <w:proofErr w:type="spellEnd"/>
-      <w:r>
-        <w:rPr>
-          <w:lang w:val="en-US"/>
-        </w:rPr>
-        <w:t xml:space="preserve"> primary purpose of this Git course</w:t>
+        <w:t>Version control course (Tampere University) contains four modules as the introduction, basics, intermediate, advanced, and GitLab, respectively. Tha primary purpose of this Git course</w:t>
       </w:r>
       <w:r>
         <w:rPr>
@@ -1207,14 +1073,7 @@
         <w:rPr>
           <w:lang w:val="en-US"/>
         </w:rPr>
-        <w:t xml:space="preserve">has </w:t>
-      </w:r>
-      <w:proofErr w:type="gramStart"/>
-      <w:r>
-        <w:rPr>
-          <w:lang w:val="en-US"/>
-        </w:rPr>
-        <w:t>been</w:t>
+        <w:t>has been</w:t>
       </w:r>
       <w:r>
         <w:rPr>
@@ -1222,7 +1081,6 @@
         </w:rPr>
         <w:t xml:space="preserve"> studied</w:t>
       </w:r>
-      <w:proofErr w:type="gramEnd"/>
       <w:r>
         <w:rPr>
           <w:lang w:val="en-US"/>
@@ -1438,9 +1296,8 @@
           <w:szCs w:val="20"/>
           <w:lang w:val="en-US"/>
         </w:rPr>
-        <w:t xml:space="preserve">Figure </w:t>
-      </w:r>
-      <w:proofErr w:type="gramStart"/>
+        <w:t>Figure 1:Git version control and main com</w:t>
+      </w:r>
       <w:r>
         <w:rPr>
           <w:rFonts w:asciiTheme="majorHAnsi" w:hAnsiTheme="majorHAnsi" w:cstheme="majorHAnsi"/>
@@ -1448,9 +1305,8 @@
           <w:szCs w:val="20"/>
           <w:lang w:val="en-US"/>
         </w:rPr>
-        <w:t>1:Git</w:t>
-      </w:r>
-      <w:proofErr w:type="gramEnd"/>
+        <w:t>m</w:t>
+      </w:r>
       <w:r>
         <w:rPr>
           <w:rFonts w:asciiTheme="majorHAnsi" w:hAnsiTheme="majorHAnsi" w:cstheme="majorHAnsi"/>
@@ -1458,155 +1314,131 @@
           <w:szCs w:val="20"/>
           <w:lang w:val="en-US"/>
         </w:rPr>
-        <w:t xml:space="preserve"> version control and main com</w:t>
-      </w:r>
-      <w:r>
+        <w:t xml:space="preserve">ands  </w:t>
+      </w:r>
+    </w:p>
+    <w:p>
+      <w:pPr>
+        <w:pStyle w:val="BodyText"/>
+        <w:jc w:val="center"/>
         <w:rPr>
           <w:rFonts w:asciiTheme="majorHAnsi" w:hAnsiTheme="majorHAnsi" w:cstheme="majorHAnsi"/>
           <w:sz w:val="20"/>
           <w:szCs w:val="20"/>
           <w:lang w:val="en-US"/>
         </w:rPr>
-        <w:t>m</w:t>
-      </w:r>
-      <w:r>
-        <w:rPr>
-          <w:rFonts w:asciiTheme="majorHAnsi" w:hAnsiTheme="majorHAnsi" w:cstheme="majorHAnsi"/>
-          <w:sz w:val="20"/>
-          <w:szCs w:val="20"/>
-          <w:lang w:val="en-US"/>
-        </w:rPr>
-        <w:t xml:space="preserve">ands  </w:t>
-      </w:r>
+      </w:pPr>
     </w:p>
     <w:p>
       <w:pPr>
         <w:pStyle w:val="BodyText"/>
-        <w:jc w:val="center"/>
-        <w:rPr>
-          <w:rFonts w:asciiTheme="majorHAnsi" w:hAnsiTheme="majorHAnsi" w:cstheme="majorHAnsi"/>
-          <w:sz w:val="20"/>
-          <w:szCs w:val="20"/>
-          <w:lang w:val="en-US"/>
-        </w:rPr>
-      </w:pPr>
+        <w:rPr>
+          <w:b/>
+          <w:bCs/>
+          <w:lang w:val="en-US"/>
+        </w:rPr>
+      </w:pPr>
+      <w:r>
+        <w:rPr>
+          <w:b/>
+          <w:bCs/>
+          <w:lang w:val="en-US"/>
+        </w:rPr>
+        <w:t>11</w:t>
+      </w:r>
+      <w:r>
+        <w:rPr>
+          <w:b/>
+          <w:bCs/>
+          <w:lang w:val="en-US"/>
+        </w:rPr>
+        <w:t>.5.2022</w:t>
+      </w:r>
     </w:p>
     <w:p>
       <w:pPr>
         <w:pStyle w:val="BodyText"/>
         <w:rPr>
-          <w:b/>
-          <w:bCs/>
-          <w:lang w:val="en-US"/>
-        </w:rPr>
-      </w:pPr>
-      <w:r>
-        <w:rPr>
-          <w:b/>
-          <w:bCs/>
-          <w:lang w:val="en-US"/>
-        </w:rPr>
-        <w:t>11</w:t>
-      </w:r>
-      <w:r>
-        <w:rPr>
-          <w:b/>
-          <w:bCs/>
-          <w:lang w:val="en-US"/>
-        </w:rPr>
-        <w:t>.5.2022</w:t>
+          <w:lang w:val="en-US"/>
+        </w:rPr>
+      </w:pPr>
+      <w:r>
+        <w:rPr>
+          <w:lang w:val="en-US"/>
+        </w:rPr>
+        <w:t>During this day, Git</w:t>
+      </w:r>
+      <w:r>
+        <w:rPr>
+          <w:lang w:val="en-US"/>
+        </w:rPr>
+        <w:t>H</w:t>
+      </w:r>
+      <w:r>
+        <w:rPr>
+          <w:lang w:val="en-US"/>
+        </w:rPr>
+        <w:t xml:space="preserve">ub and Gitlab remote repositories were being checked out to be ready to save the course example project and other tasks such as the final project. Git basic commands used to move course files between local and remote repositories were reviewed, the example project was initialized, and some files and changes were added and commited </w:t>
+      </w:r>
+      <w:r>
+        <w:rPr>
+          <w:lang w:val="en-US"/>
+        </w:rPr>
+        <w:t>to push</w:t>
+      </w:r>
+      <w:r>
+        <w:rPr>
+          <w:lang w:val="en-US"/>
+        </w:rPr>
+        <w:t xml:space="preserve"> </w:t>
+      </w:r>
+      <w:r>
+        <w:rPr>
+          <w:lang w:val="en-US"/>
+        </w:rPr>
+        <w:t>the first version of the</w:t>
+      </w:r>
+      <w:r>
+        <w:rPr>
+          <w:lang w:val="en-US"/>
+        </w:rPr>
+        <w:t xml:space="preserve"> example project to the remote repository.</w:t>
       </w:r>
     </w:p>
     <w:p>
       <w:pPr>
         <w:pStyle w:val="BodyText"/>
         <w:rPr>
-          <w:lang w:val="en-US"/>
-        </w:rPr>
-      </w:pPr>
-      <w:r>
-        <w:rPr>
-          <w:lang w:val="en-US"/>
-        </w:rPr>
-        <w:t>During this day, Git</w:t>
-      </w:r>
-      <w:r>
-        <w:rPr>
-          <w:lang w:val="en-US"/>
-        </w:rPr>
-        <w:t>H</w:t>
-      </w:r>
-      <w:r>
-        <w:rPr>
-          <w:lang w:val="en-US"/>
-        </w:rPr>
-        <w:t xml:space="preserve">ub and Gitlab remote repositories were </w:t>
-      </w:r>
-      <w:proofErr w:type="gramStart"/>
-      <w:r>
-        <w:rPr>
-          <w:lang w:val="en-US"/>
-        </w:rPr>
-        <w:t>being checked</w:t>
-      </w:r>
-      <w:proofErr w:type="gramEnd"/>
-      <w:r>
-        <w:rPr>
-          <w:lang w:val="en-US"/>
-        </w:rPr>
-        <w:t xml:space="preserve"> out to be ready to save the course example project and other tasks such as the final project. Git basic commands used to move course files between local and remote repositories </w:t>
-      </w:r>
-      <w:proofErr w:type="gramStart"/>
-      <w:r>
-        <w:rPr>
-          <w:lang w:val="en-US"/>
-        </w:rPr>
-        <w:t>were reviewed</w:t>
-      </w:r>
-      <w:proofErr w:type="gramEnd"/>
-      <w:r>
-        <w:rPr>
-          <w:lang w:val="en-US"/>
-        </w:rPr>
-        <w:t xml:space="preserve">, the example project was initialized, and some files and changes were added and </w:t>
-      </w:r>
-      <w:proofErr w:type="spellStart"/>
-      <w:r>
-        <w:rPr>
-          <w:lang w:val="en-US"/>
-        </w:rPr>
-        <w:t>commited</w:t>
-      </w:r>
-      <w:proofErr w:type="spellEnd"/>
-      <w:r>
-        <w:rPr>
+          <w:b/>
+          <w:bCs/>
+          <w:sz w:val="28"/>
+          <w:szCs w:val="28"/>
+          <w:lang w:val="en-US"/>
+        </w:rPr>
+      </w:pPr>
+      <w:r>
+        <w:rPr>
+          <w:b/>
+          <w:bCs/>
+          <w:lang w:val="en-US"/>
+        </w:rPr>
+        <w:t>TASK</w:t>
+      </w:r>
+      <w:r>
+        <w:rPr>
+          <w:b/>
+          <w:bCs/>
           <w:lang w:val="en-US"/>
         </w:rPr>
         <w:t xml:space="preserve"> </w:t>
       </w:r>
       <w:r>
         <w:rPr>
-          <w:lang w:val="en-US"/>
-        </w:rPr>
-        <w:t>to push</w:t>
-      </w:r>
-      <w:r>
-        <w:rPr>
-          <w:lang w:val="en-US"/>
-        </w:rPr>
-        <w:t xml:space="preserve"> </w:t>
-      </w:r>
-      <w:r>
-        <w:rPr>
-          <w:lang w:val="en-US"/>
-        </w:rPr>
-        <w:t>the first version of the</w:t>
-      </w:r>
-      <w:r>
-        <w:rPr>
-          <w:lang w:val="en-US"/>
-        </w:rPr>
-        <w:t xml:space="preserve"> example project to the remote repository.</w:t>
+          <w:b/>
+          <w:bCs/>
+          <w:lang w:val="en-US"/>
+        </w:rPr>
+        <w:t>2</w:t>
       </w:r>
     </w:p>
     <w:p>
@@ -1615,34 +1447,32 @@
         <w:rPr>
           <w:b/>
           <w:bCs/>
-          <w:sz w:val="28"/>
-          <w:szCs w:val="28"/>
-          <w:lang w:val="en-US"/>
-        </w:rPr>
-      </w:pPr>
-      <w:r>
-        <w:rPr>
-          <w:b/>
-          <w:bCs/>
-          <w:lang w:val="en-US"/>
-        </w:rPr>
-        <w:t>TASK</w:t>
-      </w:r>
-      <w:r>
-        <w:rPr>
-          <w:b/>
-          <w:bCs/>
-          <w:lang w:val="en-US"/>
-        </w:rPr>
-        <w:t xml:space="preserve"> </w:t>
-      </w:r>
-      <w:r>
-        <w:rPr>
-          <w:b/>
-          <w:bCs/>
-          <w:lang w:val="en-US"/>
-        </w:rPr>
-        <w:t>2</w:t>
+          <w:lang w:val="en-US"/>
+        </w:rPr>
+      </w:pPr>
+      <w:r>
+        <w:rPr>
+          <w:b/>
+          <w:bCs/>
+          <w:lang w:val="en-US"/>
+        </w:rPr>
+        <w:t>Homepage and Core Sass/CSS</w:t>
+      </w:r>
+      <w:r>
+        <w:rPr>
+          <w:b/>
+          <w:bCs/>
+          <w:lang w:val="en-US"/>
+        </w:rPr>
+        <w:t xml:space="preserve"> (Part 2)</w:t>
+      </w:r>
+      <w:r>
+        <w:rPr>
+          <w:b/>
+          <w:bCs/>
+          <w:lang w:val="en-US"/>
+        </w:rPr>
+        <w:t xml:space="preserve">     </w:t>
       </w:r>
     </w:p>
     <w:p>
@@ -1660,315 +1490,500 @@
           <w:bCs/>
           <w:lang w:val="en-US"/>
         </w:rPr>
-        <w:t>Homepage and Core Sass/CSS</w:t>
-      </w:r>
-      <w:r>
-        <w:rPr>
-          <w:b/>
-          <w:bCs/>
-          <w:lang w:val="en-US"/>
-        </w:rPr>
-        <w:t xml:space="preserve"> (Part 2)</w:t>
-      </w:r>
-      <w:r>
-        <w:rPr>
-          <w:b/>
-          <w:bCs/>
-          <w:lang w:val="en-US"/>
-        </w:rPr>
-        <w:t xml:space="preserve">     </w:t>
+        <w:t>1</w:t>
+      </w:r>
+      <w:r>
+        <w:rPr>
+          <w:b/>
+          <w:bCs/>
+          <w:lang w:val="en-US"/>
+        </w:rPr>
+        <w:t>6</w:t>
+      </w:r>
+      <w:r>
+        <w:rPr>
+          <w:b/>
+          <w:bCs/>
+          <w:lang w:val="en-US"/>
+        </w:rPr>
+        <w:t>.5.2022</w:t>
       </w:r>
     </w:p>
     <w:p>
       <w:pPr>
         <w:pStyle w:val="BodyText"/>
         <w:rPr>
-          <w:b/>
-          <w:bCs/>
-          <w:lang w:val="en-US"/>
-        </w:rPr>
-      </w:pPr>
-      <w:r>
-        <w:rPr>
-          <w:b/>
-          <w:bCs/>
-          <w:lang w:val="en-US"/>
-        </w:rPr>
-        <w:t>1</w:t>
-      </w:r>
-      <w:r>
-        <w:rPr>
-          <w:b/>
-          <w:bCs/>
-          <w:lang w:val="en-US"/>
-        </w:rPr>
-        <w:t>6</w:t>
-      </w:r>
-      <w:r>
-        <w:rPr>
-          <w:b/>
-          <w:bCs/>
-          <w:lang w:val="en-US"/>
-        </w:rPr>
-        <w:t>.5.2022</w:t>
+          <w:lang w:val="en-US"/>
+        </w:rPr>
+      </w:pPr>
+      <w:r>
+        <w:rPr>
+          <w:lang w:val="en-US"/>
+        </w:rPr>
+        <w:t>After primary project configurations, the main coding</w:t>
+      </w:r>
+      <w:r>
+        <w:rPr>
+          <w:lang w:val="en-US"/>
+        </w:rPr>
+        <w:t xml:space="preserve"> task</w:t>
+      </w:r>
+      <w:r>
+        <w:rPr>
+          <w:lang w:val="en-US"/>
+        </w:rPr>
+        <w:t xml:space="preserve"> was started by developing the </w:t>
+      </w:r>
+      <w:r>
+        <w:rPr>
+          <w:color w:val="FF0000"/>
+          <w:lang w:val="en-US"/>
+        </w:rPr>
+        <w:t>&lt;</w:t>
+      </w:r>
+      <w:r>
+        <w:rPr>
+          <w:b/>
+          <w:bCs/>
+          <w:color w:val="FF0000"/>
+          <w:lang w:val="en-US"/>
+        </w:rPr>
+        <w:t>body</w:t>
+      </w:r>
+      <w:r>
+        <w:rPr>
+          <w:color w:val="FF0000"/>
+          <w:lang w:val="en-US"/>
+        </w:rPr>
+        <w:t>&gt;</w:t>
+      </w:r>
+      <w:r>
+        <w:rPr>
+          <w:lang w:val="en-US"/>
+        </w:rPr>
+        <w:t xml:space="preserve"> tag of the </w:t>
+      </w:r>
+      <w:r>
+        <w:rPr>
+          <w:lang w:val="en-US"/>
+        </w:rPr>
+        <w:t>index.html file, the first page of the project</w:t>
+      </w:r>
+      <w:r>
+        <w:rPr>
+          <w:lang w:val="en-US"/>
+        </w:rPr>
+        <w:t xml:space="preserve">, </w:t>
+      </w:r>
+      <w:r>
+        <w:rPr>
+          <w:lang w:val="en-US"/>
+        </w:rPr>
+        <w:t xml:space="preserve">by adding </w:t>
+      </w:r>
+      <w:r>
+        <w:rPr>
+          <w:lang w:val="en-US"/>
+        </w:rPr>
+        <w:t>a</w:t>
+      </w:r>
+      <w:r>
+        <w:rPr>
+          <w:lang w:val="en-US"/>
+        </w:rPr>
+        <w:t xml:space="preserve"> </w:t>
+      </w:r>
+      <w:r>
+        <w:rPr>
+          <w:color w:val="FF0000"/>
+          <w:lang w:val="en-US"/>
+        </w:rPr>
+        <w:t>&lt;</w:t>
+      </w:r>
+      <w:r>
+        <w:rPr>
+          <w:b/>
+          <w:bCs/>
+          <w:color w:val="FF0000"/>
+          <w:lang w:val="en-US"/>
+        </w:rPr>
+        <w:t>header</w:t>
+      </w:r>
+      <w:r>
+        <w:rPr>
+          <w:color w:val="FF0000"/>
+          <w:lang w:val="en-US"/>
+        </w:rPr>
+        <w:t>&gt;</w:t>
+      </w:r>
+      <w:r>
+        <w:rPr>
+          <w:lang w:val="en-US"/>
+        </w:rPr>
+        <w:t xml:space="preserve"> tag containing </w:t>
+      </w:r>
+      <w:r>
+        <w:rPr>
+          <w:color w:val="FF0000"/>
+          <w:lang w:val="en-US"/>
+        </w:rPr>
+        <w:t>&lt;</w:t>
+      </w:r>
+      <w:r>
+        <w:rPr>
+          <w:b/>
+          <w:bCs/>
+          <w:color w:val="FF0000"/>
+          <w:lang w:val="en-US"/>
+        </w:rPr>
+        <w:t>nav</w:t>
+      </w:r>
+      <w:r>
+        <w:rPr>
+          <w:color w:val="FF0000"/>
+          <w:lang w:val="en-US"/>
+        </w:rPr>
+        <w:t>&gt;</w:t>
+      </w:r>
+      <w:r>
+        <w:rPr>
+          <w:lang w:val="en-US"/>
+        </w:rPr>
+        <w:t xml:space="preserve"> and</w:t>
+      </w:r>
+      <w:r>
+        <w:rPr>
+          <w:lang w:val="en-US"/>
+        </w:rPr>
+        <w:t xml:space="preserve"> </w:t>
+      </w:r>
+      <w:r>
+        <w:rPr>
+          <w:color w:val="FF0000"/>
+          <w:lang w:val="en-US"/>
+        </w:rPr>
+        <w:t>&lt;</w:t>
+      </w:r>
+      <w:r>
+        <w:rPr>
+          <w:b/>
+          <w:bCs/>
+          <w:color w:val="FF0000"/>
+          <w:lang w:val="en-US"/>
+        </w:rPr>
+        <w:t>div</w:t>
+      </w:r>
+      <w:r>
+        <w:rPr>
+          <w:color w:val="FF0000"/>
+          <w:lang w:val="en-US"/>
+        </w:rPr>
+        <w:t>&gt;</w:t>
+      </w:r>
+      <w:r>
+        <w:rPr>
+          <w:lang w:val="en-US"/>
+        </w:rPr>
+        <w:t xml:space="preserve"> tags.</w:t>
+      </w:r>
+      <w:r>
+        <w:rPr>
+          <w:lang w:val="en-US"/>
+        </w:rPr>
+        <w:t xml:space="preserve"> </w:t>
+      </w:r>
+      <w:r>
+        <w:rPr>
+          <w:lang w:val="en-US"/>
+        </w:rPr>
+        <w:t xml:space="preserve">The new project version, including the last modifications, was </w:t>
+      </w:r>
+      <w:r>
+        <w:rPr>
+          <w:lang w:val="en-US"/>
+        </w:rPr>
+        <w:t>committed</w:t>
+      </w:r>
+      <w:r>
+        <w:rPr>
+          <w:lang w:val="en-US"/>
+        </w:rPr>
+        <w:t xml:space="preserve"> and pushed to the remote repositor</w:t>
+      </w:r>
+      <w:r>
+        <w:rPr>
+          <w:lang w:val="en-US"/>
+        </w:rPr>
+        <w:t>y</w:t>
+      </w:r>
+      <w:r>
+        <w:rPr>
+          <w:lang w:val="en-US"/>
+        </w:rPr>
+        <w:t xml:space="preserve">. </w:t>
       </w:r>
     </w:p>
     <w:p>
       <w:pPr>
         <w:pStyle w:val="BodyText"/>
         <w:rPr>
-          <w:lang w:val="en-US"/>
-        </w:rPr>
-      </w:pPr>
-      <w:r>
-        <w:rPr>
-          <w:lang w:val="en-US"/>
-        </w:rPr>
-        <w:t>After primary project configurations, the main coding</w:t>
-      </w:r>
-      <w:r>
-        <w:rPr>
-          <w:lang w:val="en-US"/>
-        </w:rPr>
-        <w:t xml:space="preserve"> task</w:t>
-      </w:r>
-      <w:r>
-        <w:rPr>
-          <w:lang w:val="en-US"/>
-        </w:rPr>
-        <w:t xml:space="preserve"> </w:t>
-      </w:r>
-      <w:proofErr w:type="gramStart"/>
-      <w:r>
-        <w:rPr>
-          <w:lang w:val="en-US"/>
-        </w:rPr>
-        <w:t>was started</w:t>
-      </w:r>
-      <w:proofErr w:type="gramEnd"/>
-      <w:r>
-        <w:rPr>
-          <w:lang w:val="en-US"/>
-        </w:rPr>
-        <w:t xml:space="preserve"> by developing the </w:t>
-      </w:r>
-      <w:r>
-        <w:rPr>
-          <w:color w:val="FF0000"/>
-          <w:lang w:val="en-US"/>
-        </w:rPr>
-        <w:t>&lt;body&gt;</w:t>
-      </w:r>
-      <w:r>
-        <w:rPr>
-          <w:lang w:val="en-US"/>
-        </w:rPr>
-        <w:t xml:space="preserve"> tag of the </w:t>
-      </w:r>
-      <w:r>
-        <w:rPr>
-          <w:lang w:val="en-US"/>
-        </w:rPr>
-        <w:t>index.html file, the first page of the project</w:t>
-      </w:r>
-      <w:r>
-        <w:rPr>
-          <w:lang w:val="en-US"/>
-        </w:rPr>
-        <w:t xml:space="preserve">, </w:t>
-      </w:r>
-      <w:r>
-        <w:rPr>
-          <w:lang w:val="en-US"/>
-        </w:rPr>
-        <w:t xml:space="preserve">by adding </w:t>
-      </w:r>
-      <w:r>
-        <w:rPr>
-          <w:lang w:val="en-US"/>
-        </w:rPr>
-        <w:t>a</w:t>
-      </w:r>
-      <w:r>
-        <w:rPr>
-          <w:lang w:val="en-US"/>
-        </w:rPr>
-        <w:t xml:space="preserve"> </w:t>
-      </w:r>
-      <w:r>
-        <w:rPr>
-          <w:color w:val="FF0000"/>
-          <w:lang w:val="en-US"/>
-        </w:rPr>
-        <w:t>&lt;header&gt;</w:t>
-      </w:r>
-      <w:r>
-        <w:rPr>
-          <w:lang w:val="en-US"/>
-        </w:rPr>
-        <w:t xml:space="preserve"> tag containing </w:t>
-      </w:r>
-      <w:r>
-        <w:rPr>
-          <w:color w:val="FF0000"/>
-          <w:lang w:val="en-US"/>
-        </w:rPr>
-        <w:t>&lt;nav</w:t>
-      </w:r>
-      <w:r>
-        <w:rPr>
-          <w:color w:val="FF0000"/>
-          <w:lang w:val="en-US"/>
-        </w:rPr>
-        <w:t>&gt;</w:t>
-      </w:r>
-      <w:r>
-        <w:rPr>
-          <w:lang w:val="en-US"/>
-        </w:rPr>
-        <w:t xml:space="preserve"> and</w:t>
-      </w:r>
-      <w:r>
-        <w:rPr>
-          <w:lang w:val="en-US"/>
-        </w:rPr>
-        <w:t xml:space="preserve"> </w:t>
-      </w:r>
-      <w:r>
-        <w:rPr>
-          <w:color w:val="FF0000"/>
-          <w:lang w:val="en-US"/>
-        </w:rPr>
-        <w:t>&lt;div&gt;</w:t>
-      </w:r>
-      <w:r>
-        <w:rPr>
-          <w:lang w:val="en-US"/>
-        </w:rPr>
-        <w:t xml:space="preserve"> tags.</w:t>
-      </w:r>
-      <w:r>
-        <w:rPr>
-          <w:lang w:val="en-US"/>
-        </w:rPr>
-        <w:t xml:space="preserve"> </w:t>
-      </w:r>
-      <w:r>
-        <w:rPr>
-          <w:lang w:val="en-US"/>
-        </w:rPr>
-        <w:t xml:space="preserve">The new project version, including the last modifications, was </w:t>
-      </w:r>
-      <w:proofErr w:type="gramStart"/>
-      <w:r>
-        <w:rPr>
-          <w:lang w:val="en-US"/>
-        </w:rPr>
-        <w:t>committed</w:t>
-      </w:r>
-      <w:proofErr w:type="gramEnd"/>
-      <w:r>
-        <w:rPr>
-          <w:lang w:val="en-US"/>
-        </w:rPr>
-        <w:t xml:space="preserve"> and pushed to the remote repositor</w:t>
-      </w:r>
-      <w:r>
-        <w:rPr>
-          <w:lang w:val="en-US"/>
-        </w:rPr>
-        <w:t>y</w:t>
-      </w:r>
-      <w:r>
-        <w:rPr>
-          <w:lang w:val="en-US"/>
-        </w:rPr>
-        <w:t xml:space="preserve">. </w:t>
+          <w:b/>
+          <w:bCs/>
+          <w:lang w:val="en-US"/>
+        </w:rPr>
+      </w:pPr>
+      <w:r>
+        <w:rPr>
+          <w:lang w:val="en-US"/>
+        </w:rPr>
+        <w:t xml:space="preserve">  </w:t>
+      </w:r>
+      <w:r>
+        <w:rPr>
+          <w:b/>
+          <w:bCs/>
+          <w:lang w:val="en-US"/>
+        </w:rPr>
+        <w:t>1</w:t>
+      </w:r>
+      <w:r>
+        <w:rPr>
+          <w:b/>
+          <w:bCs/>
+          <w:lang w:val="en-US"/>
+        </w:rPr>
+        <w:t>7</w:t>
+      </w:r>
+      <w:r>
+        <w:rPr>
+          <w:b/>
+          <w:bCs/>
+          <w:lang w:val="en-US"/>
+        </w:rPr>
+        <w:t>.5.2022</w:t>
       </w:r>
     </w:p>
     <w:p>
       <w:pPr>
         <w:pStyle w:val="BodyText"/>
         <w:rPr>
-          <w:b/>
-          <w:bCs/>
-          <w:lang w:val="en-US"/>
-        </w:rPr>
-      </w:pPr>
-      <w:r>
-        <w:rPr>
-          <w:lang w:val="en-US"/>
-        </w:rPr>
-        <w:t xml:space="preserve">  </w:t>
-      </w:r>
-      <w:r>
-        <w:rPr>
-          <w:b/>
-          <w:bCs/>
+          <w:lang w:val="en-US"/>
+        </w:rPr>
+      </w:pPr>
+      <w:r>
+        <w:rPr>
+          <w:lang w:val="en-US"/>
+        </w:rPr>
+        <w:t xml:space="preserve">In the </w:t>
+      </w:r>
+      <w:r>
+        <w:rPr>
+          <w:b/>
+          <w:bCs/>
+          <w:color w:val="FF0000"/>
+          <w:lang w:val="en-US"/>
+        </w:rPr>
+        <w:t>&lt;body&gt;</w:t>
+      </w:r>
+      <w:r>
+        <w:rPr>
+          <w:color w:val="FF0000"/>
+          <w:lang w:val="en-US"/>
+        </w:rPr>
+        <w:t xml:space="preserve"> </w:t>
+      </w:r>
+      <w:r>
+        <w:rPr>
+          <w:lang w:val="en-US"/>
+        </w:rPr>
+        <w:t>tag we</w:t>
+      </w:r>
+      <w:r>
+        <w:rPr>
+          <w:lang w:val="en-US"/>
+        </w:rPr>
+        <w:t xml:space="preserve"> added a </w:t>
+      </w:r>
+      <w:r>
+        <w:rPr>
+          <w:b/>
+          <w:bCs/>
+          <w:color w:val="FF0000"/>
+          <w:lang w:val="en-US"/>
+        </w:rPr>
+        <w:t>&lt;</w:t>
+      </w:r>
+      <w:r>
+        <w:rPr>
+          <w:b/>
+          <w:bCs/>
+          <w:color w:val="FF0000"/>
+          <w:lang w:val="en-US"/>
+        </w:rPr>
+        <w:t>main</w:t>
+      </w:r>
+      <w:r>
+        <w:rPr>
+          <w:color w:val="FF0000"/>
+          <w:lang w:val="en-US"/>
+        </w:rPr>
+        <w:t xml:space="preserve"> id=” home</w:t>
+      </w:r>
+      <w:r>
+        <w:rPr>
+          <w:color w:val="FF0000"/>
+          <w:lang w:val="en-US"/>
+        </w:rPr>
+        <w:t>”</w:t>
+      </w:r>
+      <w:r>
+        <w:rPr>
+          <w:b/>
+          <w:bCs/>
+          <w:color w:val="FF0000"/>
+          <w:lang w:val="en-US"/>
+        </w:rPr>
+        <w:t>&gt;</w:t>
+      </w:r>
+      <w:r>
+        <w:rPr>
+          <w:color w:val="FF0000"/>
+          <w:lang w:val="en-US"/>
+        </w:rPr>
+        <w:t xml:space="preserve"> </w:t>
+      </w:r>
+      <w:r>
+        <w:rPr>
+          <w:lang w:val="en-US"/>
+        </w:rPr>
+        <w:t xml:space="preserve">tag which contains </w:t>
+      </w:r>
+      <w:r>
+        <w:rPr>
+          <w:b/>
+          <w:bCs/>
+          <w:color w:val="FF0000"/>
+          <w:lang w:val="en-US"/>
+        </w:rPr>
+        <w:t>&lt;</w:t>
+      </w:r>
+      <w:r>
+        <w:rPr>
+          <w:b/>
+          <w:bCs/>
+          <w:color w:val="FF0000"/>
+          <w:lang w:val="en-US"/>
+        </w:rPr>
+        <w:t>h</w:t>
+      </w:r>
+      <w:r>
+        <w:rPr>
+          <w:b/>
+          <w:bCs/>
+          <w:color w:val="FF0000"/>
           <w:lang w:val="en-US"/>
         </w:rPr>
         <w:t>1</w:t>
       </w:r>
       <w:r>
         <w:rPr>
-          <w:b/>
-          <w:bCs/>
-          <w:lang w:val="en-US"/>
-        </w:rPr>
-        <w:t>7</w:t>
-      </w:r>
-      <w:r>
-        <w:rPr>
-          <w:b/>
-          <w:bCs/>
-          <w:lang w:val="en-US"/>
-        </w:rPr>
-        <w:t>.5.2022</w:t>
-      </w:r>
-    </w:p>
-    <w:p>
-      <w:pPr>
-        <w:pStyle w:val="BodyText"/>
-        <w:rPr>
-          <w:lang w:val="en-US"/>
-        </w:rPr>
-      </w:pPr>
-      <w:r>
-        <w:rPr>
-          <w:lang w:val="en-US"/>
-        </w:rPr>
-        <w:t xml:space="preserve">In the </w:t>
-      </w:r>
-      <w:r>
-        <w:rPr>
-          <w:b/>
-          <w:bCs/>
-          <w:color w:val="FF0000"/>
-          <w:lang w:val="en-US"/>
-        </w:rPr>
-        <w:t>&lt;body&gt;</w:t>
-      </w:r>
-      <w:r>
-        <w:rPr>
-          <w:color w:val="FF0000"/>
+          <w:color w:val="FF0000"/>
+          <w:lang w:val="en-US"/>
+        </w:rPr>
+        <w:t xml:space="preserve"> class=” lag</w:t>
+      </w:r>
+      <w:r>
+        <w:rPr>
+          <w:color w:val="FF0000"/>
+          <w:lang w:val="en-US"/>
+        </w:rPr>
+        <w:t>-heading”</w:t>
+      </w:r>
+      <w:r>
+        <w:rPr>
+          <w:b/>
+          <w:bCs/>
+          <w:color w:val="FF0000"/>
+          <w:lang w:val="en-US"/>
+        </w:rPr>
+        <w:t>&gt;</w:t>
+      </w:r>
+      <w:r>
+        <w:rPr>
+          <w:lang w:val="en-US"/>
+        </w:rPr>
+        <w:t xml:space="preserve"> and</w:t>
+      </w:r>
+      <w:r>
+        <w:rPr>
+          <w:b/>
+          <w:bCs/>
+          <w:color w:val="FF0000"/>
+          <w:lang w:val="en-US"/>
+        </w:rPr>
+        <w:t>&lt;</w:t>
+      </w:r>
+      <w:r>
+        <w:rPr>
+          <w:b/>
+          <w:bCs/>
+          <w:color w:val="FF0000"/>
+          <w:lang w:val="en-US"/>
+        </w:rPr>
+        <w:t>h</w:t>
+      </w:r>
+      <w:r>
+        <w:rPr>
+          <w:b/>
+          <w:bCs/>
+          <w:color w:val="FF0000"/>
+          <w:lang w:val="en-US"/>
+        </w:rPr>
+        <w:t>2</w:t>
+      </w:r>
+      <w:r>
+        <w:rPr>
+          <w:color w:val="FF0000"/>
+          <w:lang w:val="en-US"/>
+        </w:rPr>
+        <w:t xml:space="preserve"> class</w:t>
+      </w:r>
+      <w:r>
+        <w:rPr>
+          <w:color w:val="FF0000"/>
+          <w:lang w:val="en-US"/>
+        </w:rPr>
+        <w:t>=”sm-heading”</w:t>
+      </w:r>
+      <w:r>
+        <w:rPr>
+          <w:b/>
+          <w:bCs/>
+          <w:color w:val="FF0000"/>
+          <w:lang w:val="en-US"/>
+        </w:rPr>
+        <w:t>&gt;</w:t>
+      </w:r>
+      <w:r>
+        <w:rPr>
+          <w:lang w:val="en-US"/>
+        </w:rPr>
+        <w:t xml:space="preserve"> tags </w:t>
+      </w:r>
+      <w:r>
+        <w:rPr>
+          <w:lang w:val="en-US"/>
+        </w:rPr>
+        <w:t>and a</w:t>
+      </w:r>
+      <w:r>
+        <w:rPr>
           <w:lang w:val="en-US"/>
         </w:rPr>
         <w:t xml:space="preserve"> </w:t>
       </w:r>
       <w:r>
         <w:rPr>
-          <w:lang w:val="en-US"/>
-        </w:rPr>
-        <w:t>tag we</w:t>
-      </w:r>
-      <w:r>
-        <w:rPr>
-          <w:lang w:val="en-US"/>
-        </w:rPr>
-        <w:t xml:space="preserve"> added a </w:t>
-      </w:r>
-      <w:r>
-        <w:rPr>
           <w:b/>
           <w:bCs/>
           <w:color w:val="FF0000"/>
@@ -1983,14 +1998,14 @@
           <w:color w:val="FF0000"/>
           <w:lang w:val="en-US"/>
         </w:rPr>
-        <w:t>main</w:t>
-      </w:r>
-      <w:r>
-        <w:rPr>
-          <w:color w:val="FF0000"/>
-          <w:lang w:val="en-US"/>
-        </w:rPr>
-        <w:t xml:space="preserve"> id=” home</w:t>
+        <w:t>div</w:t>
+      </w:r>
+      <w:r>
+        <w:rPr>
+          <w:color w:val="FF0000"/>
+          <w:lang w:val="en-US"/>
+        </w:rPr>
+        <w:t xml:space="preserve"> class=” icons</w:t>
       </w:r>
       <w:r>
         <w:rPr>
@@ -2010,6 +2025,8 @@
       </w:r>
       <w:r>
         <w:rPr>
+          <w:b/>
+          <w:bCs/>
           <w:color w:val="FF0000"/>
           <w:lang w:val="en-US"/>
         </w:rPr>
@@ -2019,12 +2036,16 @@
         <w:rPr>
           <w:lang w:val="en-US"/>
         </w:rPr>
-        <w:t xml:space="preserve">tag which contains </w:t>
-      </w:r>
-      <w:r>
-        <w:rPr>
-          <w:b/>
-          <w:bCs/>
+        <w:t>containing</w:t>
+      </w:r>
+      <w:r>
+        <w:rPr>
+          <w:lang w:val="en-US"/>
+        </w:rPr>
+        <w:t xml:space="preserve"> </w:t>
+      </w:r>
+      <w:r>
+        <w:rPr>
           <w:color w:val="FF0000"/>
           <w:lang w:val="en-US"/>
         </w:rPr>
@@ -2037,35 +2058,10 @@
           <w:color w:val="FF0000"/>
           <w:lang w:val="en-US"/>
         </w:rPr>
-        <w:t>h</w:t>
-      </w:r>
-      <w:r>
-        <w:rPr>
-          <w:b/>
-          <w:bCs/>
-          <w:color w:val="FF0000"/>
-          <w:lang w:val="en-US"/>
-        </w:rPr>
-        <w:t>1</w:t>
-      </w:r>
-      <w:r>
-        <w:rPr>
-          <w:color w:val="FF0000"/>
-          <w:lang w:val="en-US"/>
-        </w:rPr>
-        <w:t xml:space="preserve"> class=” lag</w:t>
-      </w:r>
-      <w:r>
-        <w:rPr>
-          <w:color w:val="FF0000"/>
-          <w:lang w:val="en-US"/>
-        </w:rPr>
-        <w:t>-heading”</w:t>
-      </w:r>
-      <w:r>
-        <w:rPr>
-          <w:b/>
-          <w:bCs/>
+        <w:t>a</w:t>
+      </w:r>
+      <w:r>
+        <w:rPr>
           <w:color w:val="FF0000"/>
           <w:lang w:val="en-US"/>
         </w:rPr>
@@ -2073,9 +2069,30 @@
       </w:r>
       <w:r>
         <w:rPr>
-          <w:lang w:val="en-US"/>
-        </w:rPr>
-        <w:t xml:space="preserve"> and</w:t>
+          <w:b/>
+          <w:bCs/>
+          <w:color w:val="FF0000"/>
+          <w:lang w:val="en-US"/>
+        </w:rPr>
+        <w:t xml:space="preserve"> </w:t>
+      </w:r>
+      <w:r>
+        <w:rPr>
+          <w:lang w:val="en-US"/>
+        </w:rPr>
+        <w:t xml:space="preserve">tags and </w:t>
+      </w:r>
+      <w:r>
+        <w:rPr>
+          <w:lang w:val="en-US"/>
+        </w:rPr>
+        <w:t>related</w:t>
+      </w:r>
+      <w:r>
+        <w:rPr>
+          <w:lang w:val="en-US"/>
+        </w:rPr>
+        <w:t xml:space="preserve"> </w:t>
       </w:r>
       <w:r>
         <w:rPr>
@@ -2093,51 +2110,78 @@
           <w:color w:val="FF0000"/>
           <w:lang w:val="en-US"/>
         </w:rPr>
-        <w:t>h</w:t>
-      </w:r>
-      <w:r>
-        <w:rPr>
-          <w:b/>
-          <w:bCs/>
-          <w:color w:val="FF0000"/>
-          <w:lang w:val="en-US"/>
-        </w:rPr>
-        <w:t>2</w:t>
-      </w:r>
-      <w:r>
-        <w:rPr>
-          <w:color w:val="FF0000"/>
-          <w:lang w:val="en-US"/>
-        </w:rPr>
-        <w:t xml:space="preserve"> class</w:t>
-      </w:r>
-      <w:r>
-        <w:rPr>
-          <w:color w:val="FF0000"/>
-          <w:lang w:val="en-US"/>
-        </w:rPr>
-        <w:t>=”</w:t>
-      </w:r>
-      <w:proofErr w:type="spellStart"/>
-      <w:r>
-        <w:rPr>
-          <w:color w:val="FF0000"/>
-          <w:lang w:val="en-US"/>
-        </w:rPr>
-        <w:t>sm</w:t>
-      </w:r>
-      <w:proofErr w:type="spellEnd"/>
-      <w:r>
-        <w:rPr>
-          <w:color w:val="FF0000"/>
-          <w:lang w:val="en-US"/>
-        </w:rPr>
-        <w:t>-heading”</w:t>
-      </w:r>
-      <w:r>
-        <w:rPr>
-          <w:b/>
-          <w:bCs/>
+        <w:t>i</w:t>
+      </w:r>
+      <w:r>
+        <w:rPr>
+          <w:color w:val="FF0000"/>
+          <w:lang w:val="en-US"/>
+        </w:rPr>
+        <w:t>&gt; tags</w:t>
+      </w:r>
+      <w:r>
+        <w:rPr>
+          <w:lang w:val="en-US"/>
+        </w:rPr>
+        <w:t xml:space="preserve"> as well.</w:t>
+      </w:r>
+      <w:r>
+        <w:rPr>
+          <w:b/>
+          <w:bCs/>
+          <w:color w:val="FF0000"/>
+          <w:lang w:val="en-US"/>
+        </w:rPr>
+        <w:t xml:space="preserve"> </w:t>
+      </w:r>
+      <w:r>
+        <w:rPr>
+          <w:lang w:val="en-US"/>
+        </w:rPr>
+        <w:t>In this project</w:t>
+      </w:r>
+      <w:r>
+        <w:rPr>
+          <w:lang w:val="en-US"/>
+        </w:rPr>
+        <w:t xml:space="preserve"> we</w:t>
+      </w:r>
+      <w:r>
+        <w:rPr>
+          <w:lang w:val="en-US"/>
+        </w:rPr>
+        <w:t xml:space="preserve"> used the Awesome icons which would be include into </w:t>
+      </w:r>
+      <w:r>
+        <w:rPr>
+          <w:lang w:val="en-US"/>
+        </w:rPr>
+        <w:t>the Html</w:t>
+      </w:r>
+      <w:r>
+        <w:rPr>
+          <w:lang w:val="en-US"/>
+        </w:rPr>
+        <w:t xml:space="preserve"> files via a </w:t>
+      </w:r>
+      <w:r>
+        <w:rPr>
+          <w:color w:val="FF0000"/>
+          <w:lang w:val="en-US"/>
+        </w:rPr>
+        <w:t>&lt;</w:t>
+      </w:r>
+      <w:r>
+        <w:rPr>
+          <w:b/>
+          <w:bCs/>
+          <w:color w:val="FF0000"/>
+          <w:lang w:val="en-US"/>
+        </w:rPr>
+        <w:t>script</w:t>
+      </w:r>
+      <w:r>
+        <w:rPr>
           <w:color w:val="FF0000"/>
           <w:lang w:val="en-US"/>
         </w:rPr>
@@ -2147,13 +2191,13 @@
         <w:rPr>
           <w:lang w:val="en-US"/>
         </w:rPr>
-        <w:t xml:space="preserve"> tags </w:t>
-      </w:r>
-      <w:r>
-        <w:rPr>
-          <w:lang w:val="en-US"/>
-        </w:rPr>
-        <w:t>and a</w:t>
+        <w:t xml:space="preserve"> tag </w:t>
+      </w:r>
+      <w:r>
+        <w:rPr>
+          <w:lang w:val="en-US"/>
+        </w:rPr>
+        <w:t>written</w:t>
       </w:r>
       <w:r>
         <w:rPr>
@@ -2163,6 +2207,18 @@
       </w:r>
       <w:r>
         <w:rPr>
+          <w:lang w:val="en-US"/>
+        </w:rPr>
+        <w:t>into the end</w:t>
+      </w:r>
+      <w:r>
+        <w:rPr>
+          <w:lang w:val="en-US"/>
+        </w:rPr>
+        <w:t xml:space="preserve"> of </w:t>
+      </w:r>
+      <w:r>
+        <w:rPr>
           <w:b/>
           <w:bCs/>
           <w:color w:val="FF0000"/>
@@ -2177,21 +2233,7 @@
           <w:color w:val="FF0000"/>
           <w:lang w:val="en-US"/>
         </w:rPr>
-        <w:t>div</w:t>
-      </w:r>
-      <w:r>
-        <w:rPr>
-          <w:color w:val="FF0000"/>
-          <w:lang w:val="en-US"/>
-        </w:rPr>
-        <w:t xml:space="preserve"> class=” icons</w:t>
-      </w:r>
-      <w:r>
-        <w:rPr>
-          <w:color w:val="FF0000"/>
-          <w:lang w:val="en-US"/>
-        </w:rPr>
-        <w:t>”</w:t>
+        <w:t>body</w:t>
       </w:r>
       <w:r>
         <w:rPr>
@@ -2204,12 +2246,9 @@
       </w:r>
       <w:r>
         <w:rPr>
-          <w:b/>
-          <w:bCs/>
-          <w:color w:val="FF0000"/>
-          <w:lang w:val="en-US"/>
-        </w:rPr>
-        <w:t xml:space="preserve"> </w:t>
+          <w:lang w:val="en-US"/>
+        </w:rPr>
+        <w:t xml:space="preserve">tags </w:t>
       </w:r>
       <w:r>
         <w:rPr>
@@ -2221,228 +2260,6 @@
         <w:rPr>
           <w:lang w:val="en-US"/>
         </w:rPr>
-        <w:t xml:space="preserve"> </w:t>
-      </w:r>
-      <w:r>
-        <w:rPr>
-          <w:color w:val="FF0000"/>
-          <w:lang w:val="en-US"/>
-        </w:rPr>
-        <w:t>&lt;</w:t>
-      </w:r>
-      <w:r>
-        <w:rPr>
-          <w:b/>
-          <w:bCs/>
-          <w:color w:val="FF0000"/>
-          <w:lang w:val="en-US"/>
-        </w:rPr>
-        <w:t>a</w:t>
-      </w:r>
-      <w:r>
-        <w:rPr>
-          <w:color w:val="FF0000"/>
-          <w:lang w:val="en-US"/>
-        </w:rPr>
-        <w:t>&gt;</w:t>
-      </w:r>
-      <w:r>
-        <w:rPr>
-          <w:b/>
-          <w:bCs/>
-          <w:color w:val="FF0000"/>
-          <w:lang w:val="en-US"/>
-        </w:rPr>
-        <w:t xml:space="preserve"> </w:t>
-      </w:r>
-      <w:r>
-        <w:rPr>
-          <w:lang w:val="en-US"/>
-        </w:rPr>
-        <w:t xml:space="preserve">tags and </w:t>
-      </w:r>
-      <w:r>
-        <w:rPr>
-          <w:lang w:val="en-US"/>
-        </w:rPr>
-        <w:t>related</w:t>
-      </w:r>
-      <w:r>
-        <w:rPr>
-          <w:lang w:val="en-US"/>
-        </w:rPr>
-        <w:t xml:space="preserve"> </w:t>
-      </w:r>
-      <w:r>
-        <w:rPr>
-          <w:b/>
-          <w:bCs/>
-          <w:color w:val="FF0000"/>
-          <w:lang w:val="en-US"/>
-        </w:rPr>
-        <w:t>&lt;</w:t>
-      </w:r>
-      <w:proofErr w:type="spellStart"/>
-      <w:r>
-        <w:rPr>
-          <w:b/>
-          <w:bCs/>
-          <w:color w:val="FF0000"/>
-          <w:lang w:val="en-US"/>
-        </w:rPr>
-        <w:t>i</w:t>
-      </w:r>
-      <w:proofErr w:type="spellEnd"/>
-      <w:r>
-        <w:rPr>
-          <w:color w:val="FF0000"/>
-          <w:lang w:val="en-US"/>
-        </w:rPr>
-        <w:t>&gt; tags</w:t>
-      </w:r>
-      <w:r>
-        <w:rPr>
-          <w:lang w:val="en-US"/>
-        </w:rPr>
-        <w:t xml:space="preserve"> as well.</w:t>
-      </w:r>
-      <w:r>
-        <w:rPr>
-          <w:b/>
-          <w:bCs/>
-          <w:color w:val="FF0000"/>
-          <w:lang w:val="en-US"/>
-        </w:rPr>
-        <w:t xml:space="preserve"> </w:t>
-      </w:r>
-      <w:r>
-        <w:rPr>
-          <w:lang w:val="en-US"/>
-        </w:rPr>
-        <w:t xml:space="preserve">In this project used the </w:t>
-      </w:r>
-      <w:proofErr w:type="gramStart"/>
-      <w:r>
-        <w:rPr>
-          <w:lang w:val="en-US"/>
-        </w:rPr>
-        <w:t>Awesome</w:t>
-      </w:r>
-      <w:proofErr w:type="gramEnd"/>
-      <w:r>
-        <w:rPr>
-          <w:lang w:val="en-US"/>
-        </w:rPr>
-        <w:t xml:space="preserve"> icons which would be include into </w:t>
-      </w:r>
-      <w:r>
-        <w:rPr>
-          <w:lang w:val="en-US"/>
-        </w:rPr>
-        <w:t>the Html</w:t>
-      </w:r>
-      <w:r>
-        <w:rPr>
-          <w:lang w:val="en-US"/>
-        </w:rPr>
-        <w:t xml:space="preserve"> coding files via a </w:t>
-      </w:r>
-      <w:r>
-        <w:rPr>
-          <w:color w:val="FF0000"/>
-          <w:lang w:val="en-US"/>
-        </w:rPr>
-        <w:t>&lt;</w:t>
-      </w:r>
-      <w:r>
-        <w:rPr>
-          <w:b/>
-          <w:bCs/>
-          <w:color w:val="FF0000"/>
-          <w:lang w:val="en-US"/>
-        </w:rPr>
-        <w:t>script</w:t>
-      </w:r>
-      <w:r>
-        <w:rPr>
-          <w:color w:val="FF0000"/>
-          <w:lang w:val="en-US"/>
-        </w:rPr>
-        <w:t>&gt;</w:t>
-      </w:r>
-      <w:r>
-        <w:rPr>
-          <w:lang w:val="en-US"/>
-        </w:rPr>
-        <w:t xml:space="preserve"> tag </w:t>
-      </w:r>
-      <w:r>
-        <w:rPr>
-          <w:lang w:val="en-US"/>
-        </w:rPr>
-        <w:t>written</w:t>
-      </w:r>
-      <w:r>
-        <w:rPr>
-          <w:lang w:val="en-US"/>
-        </w:rPr>
-        <w:t xml:space="preserve"> </w:t>
-      </w:r>
-      <w:r>
-        <w:rPr>
-          <w:lang w:val="en-US"/>
-        </w:rPr>
-        <w:t>into the end</w:t>
-      </w:r>
-      <w:r>
-        <w:rPr>
-          <w:lang w:val="en-US"/>
-        </w:rPr>
-        <w:t xml:space="preserve"> of </w:t>
-      </w:r>
-      <w:r>
-        <w:rPr>
-          <w:b/>
-          <w:bCs/>
-          <w:color w:val="FF0000"/>
-          <w:lang w:val="en-US"/>
-        </w:rPr>
-        <w:t>&lt;</w:t>
-      </w:r>
-      <w:r>
-        <w:rPr>
-          <w:b/>
-          <w:bCs/>
-          <w:color w:val="FF0000"/>
-          <w:lang w:val="en-US"/>
-        </w:rPr>
-        <w:t>body</w:t>
-      </w:r>
-      <w:r>
-        <w:rPr>
-          <w:b/>
-          <w:bCs/>
-          <w:color w:val="FF0000"/>
-          <w:lang w:val="en-US"/>
-        </w:rPr>
-        <w:t>&gt;</w:t>
-      </w:r>
-      <w:r>
-        <w:rPr>
-          <w:lang w:val="en-US"/>
-        </w:rPr>
-        <w:t xml:space="preserve">tags </w:t>
-      </w:r>
-      <w:r>
-        <w:rPr>
-          <w:lang w:val="en-US"/>
-        </w:rPr>
-        <w:t>containing</w:t>
-      </w:r>
-      <w:r>
-        <w:rPr>
-          <w:lang w:val="en-US"/>
-        </w:rPr>
         <w:t xml:space="preserve"> the </w:t>
       </w:r>
       <w:r>
@@ -2455,7 +2272,19 @@
         <w:rPr>
           <w:lang w:val="en-US"/>
         </w:rPr>
-        <w:t xml:space="preserve"> link as following Html </w:t>
+        <w:t xml:space="preserve"> link </w:t>
+      </w:r>
+      <w:r>
+        <w:rPr>
+          <w:lang w:val="en-US"/>
+        </w:rPr>
+        <w:t>as the</w:t>
+      </w:r>
+      <w:r>
+        <w:rPr>
+          <w:lang w:val="en-US"/>
+        </w:rPr>
+        <w:t xml:space="preserve"> following Html </w:t>
       </w:r>
       <w:r>
         <w:rPr>
@@ -2507,7 +2336,6 @@
         </w:rPr>
         <w:t xml:space="preserve">script </w:t>
       </w:r>
-      <w:proofErr w:type="spellStart"/>
       <w:r>
         <w:rPr>
           <w:rFonts w:ascii="Consolas" w:hAnsi="Consolas" w:cs="Courier New"/>
@@ -2516,7 +2344,6 @@
         </w:rPr>
         <w:t>src</w:t>
       </w:r>
-      <w:proofErr w:type="spellEnd"/>
       <w:r>
         <w:rPr>
           <w:rFonts w:ascii="Consolas" w:hAnsi="Consolas" w:cs="Courier New"/>
@@ -2549,7 +2376,6 @@
         </w:rPr>
         <w:t xml:space="preserve"> </w:t>
       </w:r>
-      <w:proofErr w:type="spellStart"/>
       <w:r>
         <w:rPr>
           <w:rFonts w:ascii="Consolas" w:hAnsi="Consolas" w:cs="Courier New"/>
@@ -2558,7 +2384,6 @@
         </w:rPr>
         <w:t>crossorigin</w:t>
       </w:r>
-      <w:proofErr w:type="spellEnd"/>
       <w:r>
         <w:rPr>
           <w:rFonts w:ascii="Consolas" w:hAnsi="Consolas" w:cs="Courier New"/>
@@ -2653,7 +2478,19 @@
         <w:rPr>
           <w:lang w:val="en-US"/>
         </w:rPr>
-        <w:t>containing</w:t>
+        <w:t xml:space="preserve">containing </w:t>
+      </w:r>
+      <w:r>
+        <w:rPr>
+          <w:lang w:val="en-US"/>
+        </w:rPr>
+        <w:t>th</w:t>
+      </w:r>
+      <w:r>
+        <w:rPr>
+          <w:lang w:val="en-US"/>
+        </w:rPr>
+        <w:t>e</w:t>
       </w:r>
       <w:r>
         <w:rPr>
@@ -2665,13 +2502,37 @@
         <w:rPr>
           <w:lang w:val="en-US"/>
         </w:rPr>
-        <w:t>th</w:t>
-      </w:r>
-      <w:r>
-        <w:rPr>
-          <w:lang w:val="en-US"/>
-        </w:rPr>
-        <w:t>e</w:t>
+        <w:t>directory of the</w:t>
+      </w:r>
+      <w:r>
+        <w:rPr>
+          <w:lang w:val="en-US"/>
+        </w:rPr>
+        <w:t xml:space="preserve"> project JavaScript</w:t>
+      </w:r>
+      <w:r>
+        <w:rPr>
+          <w:lang w:val="en-US"/>
+        </w:rPr>
+        <w:t xml:space="preserve"> file</w:t>
+      </w:r>
+      <w:r>
+        <w:rPr>
+          <w:lang w:val="en-US"/>
+        </w:rPr>
+        <w:t xml:space="preserve"> (</w:t>
+      </w:r>
+      <w:r>
+        <w:rPr>
+          <w:lang w:val="en-US"/>
+        </w:rPr>
+        <w:t>main.js</w:t>
+      </w:r>
+      <w:r>
+        <w:rPr>
+          <w:lang w:val="en-US"/>
+        </w:rPr>
+        <w:t>)</w:t>
       </w:r>
       <w:r>
         <w:rPr>
@@ -2683,78 +2544,221 @@
         <w:rPr>
           <w:lang w:val="en-US"/>
         </w:rPr>
-        <w:t>directory</w:t>
-      </w:r>
-      <w:r>
-        <w:rPr>
-          <w:lang w:val="en-US"/>
-        </w:rPr>
-        <w:t xml:space="preserve"> of the</w:t>
-      </w:r>
-      <w:r>
-        <w:rPr>
-          <w:lang w:val="en-US"/>
-        </w:rPr>
-        <w:t xml:space="preserve"> project JavaScript</w:t>
-      </w:r>
-      <w:r>
-        <w:rPr>
-          <w:lang w:val="en-US"/>
-        </w:rPr>
-        <w:t xml:space="preserve"> file</w:t>
-      </w:r>
-      <w:r>
-        <w:rPr>
-          <w:lang w:val="en-US"/>
-        </w:rPr>
-        <w:t xml:space="preserve"> (</w:t>
-      </w:r>
-      <w:r>
-        <w:rPr>
-          <w:lang w:val="en-US"/>
-        </w:rPr>
-        <w:t>main.js</w:t>
-      </w:r>
-      <w:r>
-        <w:rPr>
-          <w:lang w:val="en-US"/>
-        </w:rPr>
-        <w:t>)</w:t>
-      </w:r>
-      <w:r>
-        <w:rPr>
+        <w:t xml:space="preserve">has been added to the end of the </w:t>
+      </w:r>
+      <w:r>
+        <w:rPr>
+          <w:b/>
+          <w:bCs/>
+          <w:color w:val="FF0000"/>
+          <w:lang w:val="en-US"/>
+        </w:rPr>
+        <w:t>&lt;body</w:t>
+      </w:r>
+      <w:r>
+        <w:rPr>
+          <w:color w:val="FF0000"/>
+          <w:lang w:val="en-US"/>
+        </w:rPr>
+        <w:t>&gt;</w:t>
+      </w:r>
+      <w:r>
+        <w:rPr>
+          <w:lang w:val="en-US"/>
+        </w:rPr>
+        <w:t xml:space="preserve"> tag as well.</w:t>
+      </w:r>
+    </w:p>
+    <w:p>
+      <w:pPr>
+        <w:pStyle w:val="BodyText"/>
+        <w:rPr>
+          <w:b/>
+          <w:bCs/>
+          <w:lang w:val="en-US"/>
+        </w:rPr>
+      </w:pPr>
+      <w:r>
+        <w:rPr>
+          <w:lang w:val="en-US"/>
+        </w:rPr>
+        <w:t xml:space="preserve">  </w:t>
+      </w:r>
+      <w:r>
+        <w:rPr>
+          <w:b/>
+          <w:bCs/>
+          <w:lang w:val="en-US"/>
+        </w:rPr>
+        <w:t>1</w:t>
+      </w:r>
+      <w:r>
+        <w:rPr>
+          <w:b/>
+          <w:bCs/>
+          <w:lang w:val="en-US"/>
+        </w:rPr>
+        <w:t>8</w:t>
+      </w:r>
+      <w:r>
+        <w:rPr>
+          <w:b/>
+          <w:bCs/>
+          <w:lang w:val="en-US"/>
+        </w:rPr>
+        <w:t>.5.2022</w:t>
+      </w:r>
+    </w:p>
+    <w:p>
+      <w:pPr>
+        <w:pStyle w:val="BodyText"/>
+        <w:rPr>
+          <w:lang w:val="en-US"/>
+        </w:rPr>
+      </w:pPr>
+      <w:r>
+        <w:rPr>
+          <w:lang w:val="en-US"/>
+        </w:rPr>
+        <w:t>After completing the Html structure of the home page, it was time to change the style of the tags by adding the styles to the main.scss file. Briefly, the main adjusted styles  can be listed in the following cases :</w:t>
+      </w:r>
+    </w:p>
+    <w:p>
+      <w:pPr>
+        <w:pStyle w:val="BodyText"/>
+        <w:numPr>
+          <w:ilvl w:val="0"/>
+          <w:numId w:val="9"/>
+        </w:numPr>
+        <w:rPr>
+          <w:lang w:val="en-US"/>
+        </w:rPr>
+      </w:pPr>
+      <w:r>
+        <w:rPr>
+          <w:lang w:val="en-US"/>
+        </w:rPr>
+        <w:t>text font size and font-weight, and other related styles.</w:t>
+      </w:r>
+    </w:p>
+    <w:p>
+      <w:pPr>
+        <w:pStyle w:val="BodyText"/>
+        <w:numPr>
+          <w:ilvl w:val="0"/>
+          <w:numId w:val="9"/>
+        </w:numPr>
+        <w:rPr>
+          <w:lang w:val="en-US"/>
+        </w:rPr>
+      </w:pPr>
+      <w:r>
+        <w:rPr>
+          <w:lang w:val="en-US"/>
+        </w:rPr>
+        <w:t xml:space="preserve">The </w:t>
+      </w:r>
+      <w:r>
+        <w:rPr>
+          <w:color w:val="FF0000"/>
+          <w:lang w:val="en-US"/>
+        </w:rPr>
+        <w:t xml:space="preserve">&lt;body&gt; </w:t>
+      </w:r>
+      <w:r>
+        <w:rPr>
+          <w:lang w:val="en-US"/>
+        </w:rPr>
+        <w:t>background picture was changed, and an overlay was added to increase the readability of other objects.</w:t>
+      </w:r>
+    </w:p>
+    <w:p>
+      <w:pPr>
+        <w:pStyle w:val="BodyText"/>
+        <w:numPr>
+          <w:ilvl w:val="0"/>
+          <w:numId w:val="9"/>
+        </w:numPr>
+        <w:rPr>
+          <w:lang w:val="en-US"/>
+        </w:rPr>
+      </w:pPr>
+      <w:r>
+        <w:rPr>
+          <w:color w:val="FF0000"/>
+          <w:lang w:val="en-US"/>
+        </w:rPr>
+        <w:t xml:space="preserve">&lt;header&gt; </w:t>
+      </w:r>
+      <w:r>
+        <w:rPr>
+          <w:lang w:val="en-US"/>
+        </w:rPr>
+        <w:t>position was fixed at the top of the page.</w:t>
+      </w:r>
+    </w:p>
+    <w:p>
+      <w:pPr>
+        <w:pStyle w:val="BodyText"/>
+        <w:numPr>
+          <w:ilvl w:val="0"/>
+          <w:numId w:val="9"/>
+        </w:numPr>
+        <w:rPr>
+          <w:lang w:val="en-US"/>
+        </w:rPr>
+      </w:pPr>
+      <w:r>
+        <w:rPr>
+          <w:lang w:val="en-US"/>
+        </w:rPr>
+        <w:t xml:space="preserve">A hover style was added to icons, and a transition function was defined for </w:t>
+      </w:r>
+    </w:p>
+    <w:p>
+      <w:pPr>
+        <w:pStyle w:val="BodyText"/>
+        <w:numPr>
+          <w:ilvl w:val="0"/>
+          <w:numId w:val="9"/>
+        </w:numPr>
+        <w:rPr>
+          <w:lang w:val="en-US"/>
+        </w:rPr>
+      </w:pPr>
+      <w:r>
+        <w:rPr>
+          <w:lang w:val="en-US"/>
+        </w:rPr>
+        <w:t xml:space="preserve">Overflow for the </w:t>
+      </w:r>
+      <w:r>
+        <w:rPr>
+          <w:color w:val="FF0000"/>
+          <w:lang w:val="en-US"/>
+        </w:rPr>
+        <w:t>&lt;main id=</w:t>
+      </w:r>
+      <w:r>
+        <w:rPr>
+          <w:color w:val="FF0000"/>
           <w:lang w:val="en-US"/>
         </w:rPr>
         <w:t xml:space="preserve"> </w:t>
       </w:r>
       <w:r>
         <w:rPr>
-          <w:lang w:val="en-US"/>
-        </w:rPr>
-        <w:t xml:space="preserve">has </w:t>
-      </w:r>
-      <w:proofErr w:type="gramStart"/>
-      <w:r>
-        <w:rPr>
-          <w:lang w:val="en-US"/>
-        </w:rPr>
-        <w:t>been added</w:t>
-      </w:r>
-      <w:proofErr w:type="gramEnd"/>
-      <w:r>
-        <w:rPr>
-          <w:lang w:val="en-US"/>
-        </w:rPr>
-        <w:t xml:space="preserve"> to the end of the </w:t>
-      </w:r>
-      <w:r>
-        <w:rPr>
-          <w:b/>
-          <w:bCs/>
-          <w:color w:val="FF0000"/>
-          <w:lang w:val="en-US"/>
-        </w:rPr>
-        <w:t>&lt;body</w:t>
+          <w:color w:val="FF0000"/>
+          <w:lang w:val="en-US"/>
+        </w:rPr>
+        <w:t>”home”</w:t>
+      </w:r>
+      <w:r>
+        <w:rPr>
+          <w:color w:val="FF0000"/>
+          <w:lang w:val="en-US"/>
+        </w:rPr>
+        <w:t xml:space="preserve"> </w:t>
       </w:r>
       <w:r>
         <w:rPr>
@@ -2767,8 +2771,118 @@
         <w:rPr>
           <w:lang w:val="en-US"/>
         </w:rPr>
-        <w:t xml:space="preserve"> tag as well.</w:t>
-      </w:r>
+        <w:t xml:space="preserve"> was adjusted as hidden.</w:t>
+      </w:r>
+    </w:p>
+    <w:p>
+      <w:pPr>
+        <w:pStyle w:val="BodyText"/>
+        <w:numPr>
+          <w:ilvl w:val="0"/>
+          <w:numId w:val="9"/>
+        </w:numPr>
+        <w:rPr>
+          <w:lang w:val="en-US"/>
+        </w:rPr>
+      </w:pPr>
+      <w:r>
+        <w:rPr>
+          <w:lang w:val="en-US"/>
+        </w:rPr>
+        <w:t xml:space="preserve">The sass variable and functions were moved to a new module of </w:t>
+      </w:r>
+      <w:r>
+        <w:rPr>
+          <w:color w:val="FF0000"/>
+          <w:lang w:val="en-US"/>
+        </w:rPr>
+        <w:t>_config.scss</w:t>
+      </w:r>
+    </w:p>
+    <w:p>
+      <w:pPr>
+        <w:pStyle w:val="BodyText"/>
+        <w:ind w:left="720"/>
+        <w:rPr>
+          <w:lang w:val="en-US"/>
+        </w:rPr>
+      </w:pPr>
+    </w:p>
+    <w:p>
+      <w:pPr>
+        <w:pStyle w:val="BodyText"/>
+        <w:rPr>
+          <w:lang w:val="en-US"/>
+        </w:rPr>
+      </w:pPr>
+      <w:r>
+        <w:rPr>
+          <w:lang w:val="en-US"/>
+        </w:rPr>
+        <w:t>All new project versions developed during the coding tasks were commited and pushed into the remote repository.</w:t>
+      </w:r>
+    </w:p>
+    <w:p>
+      <w:pPr>
+        <w:pStyle w:val="BodyText"/>
+        <w:rPr>
+          <w:b/>
+          <w:bCs/>
+          <w:lang w:val="en-US"/>
+        </w:rPr>
+      </w:pPr>
+      <w:r>
+        <w:rPr>
+          <w:lang w:val="en-US"/>
+        </w:rPr>
+        <w:t xml:space="preserve">  </w:t>
+      </w:r>
+      <w:r>
+        <w:rPr>
+          <w:b/>
+          <w:bCs/>
+          <w:lang w:val="en-US"/>
+        </w:rPr>
+        <w:t>1</w:t>
+      </w:r>
+      <w:r>
+        <w:rPr>
+          <w:b/>
+          <w:bCs/>
+          <w:lang w:val="en-US"/>
+        </w:rPr>
+        <w:t>9</w:t>
+      </w:r>
+      <w:r>
+        <w:rPr>
+          <w:b/>
+          <w:bCs/>
+          <w:lang w:val="en-US"/>
+        </w:rPr>
+        <w:t>.5.2022</w:t>
+      </w:r>
+    </w:p>
+    <w:p>
+      <w:pPr>
+        <w:pStyle w:val="BodyText"/>
+        <w:rPr>
+          <w:lang w:val="en-US"/>
+        </w:rPr>
+      </w:pPr>
+      <w:r>
+        <w:rPr>
+          <w:lang w:val="en-US"/>
+        </w:rPr>
+        <w:t xml:space="preserve">After </w:t>
+      </w:r>
+    </w:p>
+    <w:p>
+      <w:pPr>
+        <w:pStyle w:val="BodyText"/>
+        <w:rPr>
+          <w:lang w:val="en-US"/>
+        </w:rPr>
+      </w:pPr>
     </w:p>
     <w:p>
       <w:pPr>
@@ -3117,6 +3231,95 @@
 <file path=word/numbering.xml><?xml version="1.0" encoding="utf-8"?>
 <w:numbering xmlns:wpc="http://schemas.microsoft.com/office/word/2010/wordprocessingCanvas" xmlns:cx="http://schemas.microsoft.com/office/drawing/2014/chartex" xmlns:cx1="http://schemas.microsoft.com/office/drawing/2015/9/8/chartex" xmlns:cx2="http://schemas.microsoft.com/office/drawing/2015/10/21/chartex" xmlns:cx3="http://schemas.microsoft.com/office/drawing/2016/5/9/chartex" xmlns:cx4="http://schemas.microsoft.com/office/drawing/2016/5/10/chartex" xmlns:cx5="http://schemas.microsoft.com/office/drawing/2016/5/11/chartex" xmlns:cx6="http://schemas.microsoft.com/office/drawing/2016/5/12/chartex" xmlns:cx7="http://schemas.microsoft.com/office/drawing/2016/5/13/chartex" xmlns:cx8="http://schemas.microsoft.com/office/drawing/2016/5/14/chartex" xmlns:mc="http://schemas.openxmlformats.org/markup-compatibility/2006" xmlns:aink="http://schemas.microsoft.com/office/drawing/2016/ink" xmlns:am3d="http://schemas.microsoft.com/office/drawing/2017/model3d" xmlns:o="urn:schemas-microsoft-com:office:office" xmlns:oel="http://schemas.microsoft.com/office/2019/extlst" xmlns:r="http://schemas.openxmlformats.org/officeDocument/2006/relationships" xmlns:m="http://schemas.openxmlformats.org/officeDocument/2006/math" xmlns:v="urn:schemas-microsoft-com:vml" xmlns:wp14="http://schemas.microsoft.com/office/word/2010/wordprocessingDrawing" xmlns:wp="http://schemas.openxmlformats.org/drawingml/2006/wordprocessingDrawing" xmlns:w10="urn:schemas-microsoft-com:office:word" xmlns:w="http://schemas.openxmlformats.org/wordprocessingml/2006/main" xmlns:w14="http://schemas.microsoft.com/office/word/2010/wordml" xmlns:w15="http://schemas.microsoft.com/office/word/2012/wordml" xmlns:w16cex="http://schemas.microsoft.com/office/word/2018/wordml/cex" xmlns:w16cid="http://schemas.microsoft.com/office/word/2016/wordml/cid" xmlns:w16="http://schemas.microsoft.com/office/word/2018/wordml" xmlns:w16sdtdh="http://schemas.microsoft.com/office/word/2020/wordml/sdtdatahash" xmlns:w16se="http://schemas.microsoft.com/office/word/2015/wordml/symex" xmlns:wpg="http://schemas.microsoft.com/office/word/2010/wordprocessingGroup" xmlns:wpi="http://schemas.microsoft.com/office/word/2010/wordprocessingInk" xmlns:wne="http://schemas.microsoft.com/office/word/2006/wordml" xmlns:wps="http://schemas.microsoft.com/office/word/2010/wordprocessingShape" mc:Ignorable="w14 w15 w16se w16cid w16 w16cex w16sdtdh wp14">
   <w:abstractNum w:abstractNumId="0" w15:restartNumberingAfterBreak="0">
+    <w:nsid w:val="0714424A"/>
+    <w:multiLevelType w:val="hybridMultilevel"/>
+    <w:tmpl w:val="C6A402C6"/>
+    <w:lvl w:ilvl="0" w:tplc="C83AEAC2">
+      <w:start w:val="1"/>
+      <w:numFmt w:val="decimal"/>
+      <w:lvlText w:val="%1."/>
+      <w:lvlJc w:val="left"/>
+      <w:pPr>
+        <w:ind w:left="720" w:hanging="360"/>
+      </w:pPr>
+      <w:rPr>
+        <w:rFonts w:hint="default"/>
+      </w:rPr>
+    </w:lvl>
+    <w:lvl w:ilvl="1" w:tplc="10000019" w:tentative="1">
+      <w:start w:val="1"/>
+      <w:numFmt w:val="lowerLetter"/>
+      <w:lvlText w:val="%2."/>
+      <w:lvlJc w:val="left"/>
+      <w:pPr>
+        <w:ind w:left="1440" w:hanging="360"/>
+      </w:pPr>
+    </w:lvl>
+    <w:lvl w:ilvl="2" w:tplc="1000001B" w:tentative="1">
+      <w:start w:val="1"/>
+      <w:numFmt w:val="lowerRoman"/>
+      <w:lvlText w:val="%3."/>
+      <w:lvlJc w:val="right"/>
+      <w:pPr>
+        <w:ind w:left="2160" w:hanging="180"/>
+      </w:pPr>
+    </w:lvl>
+    <w:lvl w:ilvl="3" w:tplc="1000000F" w:tentative="1">
+      <w:start w:val="1"/>
+      <w:numFmt w:val="decimal"/>
+      <w:lvlText w:val="%4."/>
+      <w:lvlJc w:val="left"/>
+      <w:pPr>
+        <w:ind w:left="2880" w:hanging="360"/>
+      </w:pPr>
+    </w:lvl>
+    <w:lvl w:ilvl="4" w:tplc="10000019" w:tentative="1">
+      <w:start w:val="1"/>
+      <w:numFmt w:val="lowerLetter"/>
+      <w:lvlText w:val="%5."/>
+      <w:lvlJc w:val="left"/>
+      <w:pPr>
+        <w:ind w:left="3600" w:hanging="360"/>
+      </w:pPr>
+    </w:lvl>
+    <w:lvl w:ilvl="5" w:tplc="1000001B" w:tentative="1">
+      <w:start w:val="1"/>
+      <w:numFmt w:val="lowerRoman"/>
+      <w:lvlText w:val="%6."/>
+      <w:lvlJc w:val="right"/>
+      <w:pPr>
+        <w:ind w:left="4320" w:hanging="180"/>
+      </w:pPr>
+    </w:lvl>
+    <w:lvl w:ilvl="6" w:tplc="1000000F" w:tentative="1">
+      <w:start w:val="1"/>
+      <w:numFmt w:val="decimal"/>
+      <w:lvlText w:val="%7."/>
+      <w:lvlJc w:val="left"/>
+      <w:pPr>
+        <w:ind w:left="5040" w:hanging="360"/>
+      </w:pPr>
+    </w:lvl>
+    <w:lvl w:ilvl="7" w:tplc="10000019" w:tentative="1">
+      <w:start w:val="1"/>
+      <w:numFmt w:val="lowerLetter"/>
+      <w:lvlText w:val="%8."/>
+      <w:lvlJc w:val="left"/>
+      <w:pPr>
+        <w:ind w:left="5760" w:hanging="360"/>
+      </w:pPr>
+    </w:lvl>
+    <w:lvl w:ilvl="8" w:tplc="1000001B" w:tentative="1">
+      <w:start w:val="1"/>
+      <w:numFmt w:val="lowerRoman"/>
+      <w:lvlText w:val="%9."/>
+      <w:lvlJc w:val="right"/>
+      <w:pPr>
+        <w:ind w:left="6480" w:hanging="180"/>
+      </w:pPr>
+    </w:lvl>
+  </w:abstractNum>
+  <w:abstractNum w:abstractNumId="1" w15:restartNumberingAfterBreak="0">
     <w:nsid w:val="3B530E8E"/>
     <w:multiLevelType w:val="hybridMultilevel"/>
     <w:tmpl w:val="0C86E060"/>
@@ -3232,7 +3435,7 @@
       </w:pPr>
     </w:lvl>
   </w:abstractNum>
-  <w:abstractNum w:abstractNumId="1" w15:restartNumberingAfterBreak="0">
+  <w:abstractNum w:abstractNumId="2" w15:restartNumberingAfterBreak="0">
     <w:nsid w:val="3D2A2F30"/>
     <w:multiLevelType w:val="hybridMultilevel"/>
     <w:tmpl w:val="6720BA68"/>
@@ -3348,7 +3551,7 @@
       </w:pPr>
     </w:lvl>
   </w:abstractNum>
-  <w:abstractNum w:abstractNumId="2" w15:restartNumberingAfterBreak="0">
+  <w:abstractNum w:abstractNumId="3" w15:restartNumberingAfterBreak="0">
     <w:nsid w:val="455049AF"/>
     <w:multiLevelType w:val="multilevel"/>
     <w:tmpl w:val="034853E2"/>
@@ -3461,7 +3664,96 @@
       </w:pPr>
     </w:lvl>
   </w:abstractNum>
-  <w:abstractNum w:abstractNumId="3" w15:restartNumberingAfterBreak="0">
+  <w:abstractNum w:abstractNumId="4" w15:restartNumberingAfterBreak="0">
+    <w:nsid w:val="4BB10C52"/>
+    <w:multiLevelType w:val="hybridMultilevel"/>
+    <w:tmpl w:val="C6A402C6"/>
+    <w:lvl w:ilvl="0" w:tplc="FFFFFFFF">
+      <w:start w:val="1"/>
+      <w:numFmt w:val="decimal"/>
+      <w:lvlText w:val="%1."/>
+      <w:lvlJc w:val="left"/>
+      <w:pPr>
+        <w:ind w:left="720" w:hanging="360"/>
+      </w:pPr>
+      <w:rPr>
+        <w:rFonts w:hint="default"/>
+      </w:rPr>
+    </w:lvl>
+    <w:lvl w:ilvl="1" w:tplc="FFFFFFFF" w:tentative="1">
+      <w:start w:val="1"/>
+      <w:numFmt w:val="lowerLetter"/>
+      <w:lvlText w:val="%2."/>
+      <w:lvlJc w:val="left"/>
+      <w:pPr>
+        <w:ind w:left="1440" w:hanging="360"/>
+      </w:pPr>
+    </w:lvl>
+    <w:lvl w:ilvl="2" w:tplc="FFFFFFFF" w:tentative="1">
+      <w:start w:val="1"/>
+      <w:numFmt w:val="lowerRoman"/>
+      <w:lvlText w:val="%3."/>
+      <w:lvlJc w:val="right"/>
+      <w:pPr>
+        <w:ind w:left="2160" w:hanging="180"/>
+      </w:pPr>
+    </w:lvl>
+    <w:lvl w:ilvl="3" w:tplc="FFFFFFFF" w:tentative="1">
+      <w:start w:val="1"/>
+      <w:numFmt w:val="decimal"/>
+      <w:lvlText w:val="%4."/>
+      <w:lvlJc w:val="left"/>
+      <w:pPr>
+        <w:ind w:left="2880" w:hanging="360"/>
+      </w:pPr>
+    </w:lvl>
+    <w:lvl w:ilvl="4" w:tplc="FFFFFFFF" w:tentative="1">
+      <w:start w:val="1"/>
+      <w:numFmt w:val="lowerLetter"/>
+      <w:lvlText w:val="%5."/>
+      <w:lvlJc w:val="left"/>
+      <w:pPr>
+        <w:ind w:left="3600" w:hanging="360"/>
+      </w:pPr>
+    </w:lvl>
+    <w:lvl w:ilvl="5" w:tplc="FFFFFFFF" w:tentative="1">
+      <w:start w:val="1"/>
+      <w:numFmt w:val="lowerRoman"/>
+      <w:lvlText w:val="%6."/>
+      <w:lvlJc w:val="right"/>
+      <w:pPr>
+        <w:ind w:left="4320" w:hanging="180"/>
+      </w:pPr>
+    </w:lvl>
+    <w:lvl w:ilvl="6" w:tplc="FFFFFFFF" w:tentative="1">
+      <w:start w:val="1"/>
+      <w:numFmt w:val="decimal"/>
+      <w:lvlText w:val="%7."/>
+      <w:lvlJc w:val="left"/>
+      <w:pPr>
+        <w:ind w:left="5040" w:hanging="360"/>
+      </w:pPr>
+    </w:lvl>
+    <w:lvl w:ilvl="7" w:tplc="FFFFFFFF" w:tentative="1">
+      <w:start w:val="1"/>
+      <w:numFmt w:val="lowerLetter"/>
+      <w:lvlText w:val="%8."/>
+      <w:lvlJc w:val="left"/>
+      <w:pPr>
+        <w:ind w:left="5760" w:hanging="360"/>
+      </w:pPr>
+    </w:lvl>
+    <w:lvl w:ilvl="8" w:tplc="FFFFFFFF" w:tentative="1">
+      <w:start w:val="1"/>
+      <w:numFmt w:val="lowerRoman"/>
+      <w:lvlText w:val="%9."/>
+      <w:lvlJc w:val="right"/>
+      <w:pPr>
+        <w:ind w:left="6480" w:hanging="180"/>
+      </w:pPr>
+    </w:lvl>
+  </w:abstractNum>
+  <w:abstractNum w:abstractNumId="5" w15:restartNumberingAfterBreak="0">
     <w:nsid w:val="5E9F3BDB"/>
     <w:multiLevelType w:val="hybridMultilevel"/>
     <w:tmpl w:val="2524393A"/>
@@ -3577,7 +3869,7 @@
       </w:pPr>
     </w:lvl>
   </w:abstractNum>
-  <w:abstractNum w:abstractNumId="4" w15:restartNumberingAfterBreak="0">
+  <w:abstractNum w:abstractNumId="6" w15:restartNumberingAfterBreak="0">
     <w:nsid w:val="7411730C"/>
     <w:multiLevelType w:val="hybridMultilevel"/>
     <w:tmpl w:val="220EE75A"/>
@@ -3693,7 +3985,7 @@
       </w:pPr>
     </w:lvl>
   </w:abstractNum>
-  <w:abstractNum w:abstractNumId="5" w15:restartNumberingAfterBreak="0">
+  <w:abstractNum w:abstractNumId="7" w15:restartNumberingAfterBreak="0">
     <w:nsid w:val="75702816"/>
     <w:multiLevelType w:val="hybridMultilevel"/>
     <w:tmpl w:val="43CEABBE"/>
@@ -3809,7 +4101,7 @@
       </w:pPr>
     </w:lvl>
   </w:abstractNum>
-  <w:abstractNum w:abstractNumId="6" w15:restartNumberingAfterBreak="0">
+  <w:abstractNum w:abstractNumId="8" w15:restartNumberingAfterBreak="0">
     <w:nsid w:val="7B275709"/>
     <w:multiLevelType w:val="hybridMultilevel"/>
     <w:tmpl w:val="49C43494"/>
@@ -3925,7 +4217,7 @@
       </w:pPr>
     </w:lvl>
   </w:abstractNum>
-  <w:abstractNum w:abstractNumId="7" w15:restartNumberingAfterBreak="0">
+  <w:abstractNum w:abstractNumId="9" w15:restartNumberingAfterBreak="0">
     <w:nsid w:val="7C981A45"/>
     <w:multiLevelType w:val="multilevel"/>
     <w:tmpl w:val="034853E2"/>
@@ -4048,28 +4340,34 @@
     </w:lvl>
   </w:abstractNum>
   <w:num w:numId="1" w16cid:durableId="1063525237">
+    <w:abstractNumId w:val="7"/>
+  </w:num>
+  <w:num w:numId="2" w16cid:durableId="554391722">
+    <w:abstractNumId w:val="2"/>
+  </w:num>
+  <w:num w:numId="3" w16cid:durableId="312880919">
+    <w:abstractNumId w:val="9"/>
+  </w:num>
+  <w:num w:numId="4" w16cid:durableId="960920078">
+    <w:abstractNumId w:val="1"/>
+  </w:num>
+  <w:num w:numId="5" w16cid:durableId="877667466">
+    <w:abstractNumId w:val="6"/>
+  </w:num>
+  <w:num w:numId="6" w16cid:durableId="1772237024">
+    <w:abstractNumId w:val="8"/>
+  </w:num>
+  <w:num w:numId="7" w16cid:durableId="214506245">
     <w:abstractNumId w:val="5"/>
   </w:num>
-  <w:num w:numId="2" w16cid:durableId="554391722">
-    <w:abstractNumId w:val="1"/>
+  <w:num w:numId="8" w16cid:durableId="836119850">
+    <w:abstractNumId w:val="3"/>
   </w:num>
-  <w:num w:numId="3" w16cid:durableId="312880919">
-    <w:abstractNumId w:val="7"/>
-  </w:num>
-  <w:num w:numId="4" w16cid:durableId="960920078">
+  <w:num w:numId="9" w16cid:durableId="350761816">
     <w:abstractNumId w:val="0"/>
   </w:num>
-  <w:num w:numId="5" w16cid:durableId="877667466">
+  <w:num w:numId="10" w16cid:durableId="1384870805">
     <w:abstractNumId w:val="4"/>
-  </w:num>
-  <w:num w:numId="6" w16cid:durableId="1772237024">
-    <w:abstractNumId w:val="6"/>
-  </w:num>
-  <w:num w:numId="7" w16cid:durableId="214506245">
-    <w:abstractNumId w:val="3"/>
-  </w:num>
-  <w:num w:numId="8" w16cid:durableId="836119850">
-    <w:abstractNumId w:val="2"/>
   </w:num>
 </w:numbering>
 </file>
@@ -4556,6 +4854,7 @@
   <w:style w:type="character" w:default="1" w:styleId="DefaultParagraphFont">
     <w:name w:val="Default Paragraph Font"/>
     <w:uiPriority w:val="1"/>
+    <w:semiHidden/>
     <w:unhideWhenUsed/>
   </w:style>
   <w:style w:type="table" w:default="1" w:styleId="TableNormal">
@@ -5539,15 +5838,6 @@
 </file>
 
 <file path=customXml/item1.xml><?xml version="1.0" encoding="utf-8"?>
-<?mso-contentType ?>
-<FormTemplates xmlns="http://schemas.microsoft.com/sharepoint/v3/contenttype/forms">
-  <Display>DocumentLibraryForm</Display>
-  <Edit>DocumentLibraryForm</Edit>
-  <New>DocumentLibraryForm</New>
-</FormTemplates>
-</file>
-
-<file path=customXml/item2.xml><?xml version="1.0" encoding="utf-8"?>
 <ct:contentTypeSchema xmlns:ct="http://schemas.microsoft.com/office/2006/metadata/contentType" xmlns:ma="http://schemas.microsoft.com/office/2006/metadata/properties/metaAttributes" ct:_="" ma:_="" ma:contentTypeName="Asiakirja" ma:contentTypeID="0x01010017418C401CCB2042A3A99A19F43F356D" ma:contentTypeVersion="1" ma:contentTypeDescription="Luo uusi asiakirja." ma:contentTypeScope="" ma:versionID="f4b075d3ca74a5dbaed73e767a156aa0">
   <xsd:schema xmlns:xsd="http://www.w3.org/2001/XMLSchema" xmlns:p="http://schemas.microsoft.com/office/2006/metadata/properties" xmlns:ns1="http://schemas.microsoft.com/sharepoint/v3" targetNamespace="http://schemas.microsoft.com/office/2006/metadata/properties" ma:root="true" ma:fieldsID="4340a008e99365d80b71206bae222996" ns1:_="">
     <xsd:import namespace="http://schemas.microsoft.com/sharepoint/v3"/>
@@ -5613,6 +5903,15 @@
 </ct:contentTypeSchema>
 </file>
 
+<file path=customXml/item2.xml><?xml version="1.0" encoding="utf-8"?>
+<?mso-contentType ?>
+<FormTemplates xmlns="http://schemas.microsoft.com/sharepoint/v3/contenttype/forms">
+  <Display>DocumentLibraryForm</Display>
+  <Edit>DocumentLibraryForm</Edit>
+  <New>DocumentLibraryForm</New>
+</FormTemplates>
+</file>
+
 <file path=customXml/item3.xml><?xml version="1.0" encoding="utf-8"?>
 <p:properties xmlns:p="http://schemas.microsoft.com/office/2006/metadata/properties" xmlns:xsi="http://www.w3.org/2001/XMLSchema-instance" xmlns:pc="http://schemas.microsoft.com/office/infopath/2007/PartnerControls">
   <documentManagement>
@@ -5623,14 +5922,6 @@
 </file>
 
 <file path=customXml/itemProps1.xml><?xml version="1.0" encoding="utf-8"?>
-<ds:datastoreItem xmlns:ds="http://schemas.openxmlformats.org/officeDocument/2006/customXml" ds:itemID="{13FBD2FA-5696-460D-A278-9A302A0F72AE}">
-  <ds:schemaRefs>
-    <ds:schemaRef ds:uri="http://schemas.microsoft.com/sharepoint/v3/contenttype/forms"/>
-  </ds:schemaRefs>
-</ds:datastoreItem>
-</file>
-
-<file path=customXml/itemProps2.xml><?xml version="1.0" encoding="utf-8"?>
 <ds:datastoreItem xmlns:ds="http://schemas.openxmlformats.org/officeDocument/2006/customXml" ds:itemID="{B9A87442-5A7B-46FD-BD28-170CE9B7256F}">
   <ds:schemaRefs>
     <ds:schemaRef ds:uri="http://schemas.microsoft.com/office/2006/metadata/contentType"/>
@@ -5647,6 +5938,14 @@
 </ds:datastoreItem>
 </file>
 
+<file path=customXml/itemProps2.xml><?xml version="1.0" encoding="utf-8"?>
+<ds:datastoreItem xmlns:ds="http://schemas.openxmlformats.org/officeDocument/2006/customXml" ds:itemID="{13FBD2FA-5696-460D-A278-9A302A0F72AE}">
+  <ds:schemaRefs>
+    <ds:schemaRef ds:uri="http://schemas.microsoft.com/sharepoint/v3/contenttype/forms"/>
+  </ds:schemaRefs>
+</ds:datastoreItem>
+</file>
+
 <file path=customXml/itemProps3.xml><?xml version="1.0" encoding="utf-8"?>
 <ds:datastoreItem xmlns:ds="http://schemas.openxmlformats.org/officeDocument/2006/customXml" ds:itemID="{FA8F0064-303C-446D-896E-46EEB9A79DC3}">
   <ds:schemaRefs>

</xml_diff>